<commit_message>
Some new Feture added in scenarios Section
</commit_message>
<xml_diff>
--- a/Test_Scenarios/Keeper_Test_Scenario.docx
+++ b/Test_Scenarios/Keeper_Test_Scenario.docx
@@ -54,6 +54,7 @@
       <w:pPr>
         <w:pStyle w:val="23"/>
         <w:numPr>
+          <w:ilvl w:val="0"/>
           <w:numId w:val="0"/>
         </w:numPr>
         <w:tabs>
@@ -81,6 +82,7 @@
       <w:pPr>
         <w:pStyle w:val="23"/>
         <w:numPr>
+          <w:ilvl w:val="0"/>
           <w:numId w:val="0"/>
         </w:numPr>
         <w:tabs>
@@ -108,6 +110,7 @@
       <w:pPr>
         <w:pStyle w:val="23"/>
         <w:numPr>
+          <w:ilvl w:val="0"/>
           <w:numId w:val="0"/>
         </w:numPr>
         <w:tabs>
@@ -143,13 +146,12 @@
         </w:rPr>
         <w:t>Rezwanul Rimel</w:t>
       </w:r>
-      <w:bookmarkStart w:id="0" w:name="_GoBack"/>
-      <w:bookmarkEnd w:id="0"/>
     </w:p>
     <w:p>
       <w:pPr>
         <w:pStyle w:val="23"/>
         <w:numPr>
+          <w:ilvl w:val="0"/>
           <w:numId w:val="0"/>
         </w:numPr>
         <w:tabs>
@@ -466,6 +468,8 @@
           <w:szCs w:val="32"/>
         </w:rPr>
       </w:pPr>
+      <w:bookmarkStart w:id="0" w:name="_GoBack"/>
+      <w:bookmarkEnd w:id="0"/>
       <w:r>
         <w:rPr>
           <w:sz w:val="32"/>
@@ -2584,6 +2588,472 @@
           <w:szCs w:val="32"/>
         </w:rPr>
         <w:t>TS_125: Context menu generation.</w:t>
+      </w:r>
+    </w:p>
+    <w:p>
+      <w:pPr>
+        <w:pStyle w:val="23"/>
+        <w:numPr>
+          <w:numId w:val="0"/>
+        </w:numPr>
+        <w:spacing w:after="200" w:line="276" w:lineRule="auto"/>
+        <w:contextualSpacing/>
+        <w:rPr>
+          <w:sz w:val="32"/>
+          <w:szCs w:val="32"/>
+        </w:rPr>
+      </w:pPr>
+    </w:p>
+    <w:p>
+      <w:pPr>
+        <w:pStyle w:val="23"/>
+        <w:numPr>
+          <w:numId w:val="0"/>
+        </w:numPr>
+        <w:spacing w:after="200" w:line="276" w:lineRule="auto"/>
+        <w:contextualSpacing/>
+        <w:rPr>
+          <w:sz w:val="32"/>
+          <w:szCs w:val="32"/>
+        </w:rPr>
+      </w:pPr>
+    </w:p>
+    <w:p>
+      <w:pPr>
+        <w:pStyle w:val="3"/>
+        <w:rPr>
+          <w:sz w:val="32"/>
+          <w:szCs w:val="32"/>
+        </w:rPr>
+      </w:pPr>
+    </w:p>
+    <w:p>
+      <w:pPr>
+        <w:pStyle w:val="3"/>
+        <w:rPr>
+          <w:sz w:val="32"/>
+          <w:szCs w:val="32"/>
+        </w:rPr>
+      </w:pPr>
+      <w:r>
+        <w:rPr>
+          <w:rFonts w:hint="default"/>
+          <w:sz w:val="32"/>
+          <w:szCs w:val="32"/>
+          <w:lang w:val="en-US"/>
+        </w:rPr>
+        <w:t>23</w:t>
+      </w:r>
+      <w:r>
+        <w:rPr>
+          <w:sz w:val="32"/>
+          <w:szCs w:val="32"/>
+        </w:rPr>
+        <w:t xml:space="preserve"> Auto-Save Popup Logic (Success vs. Failure)</w:t>
+      </w:r>
+    </w:p>
+    <w:p>
+      <w:pPr>
+        <w:pStyle w:val="23"/>
+        <w:numPr>
+          <w:numId w:val="0"/>
+        </w:numPr>
+        <w:ind w:leftChars="0"/>
+        <w:rPr>
+          <w:sz w:val="32"/>
+          <w:szCs w:val="32"/>
+        </w:rPr>
+      </w:pPr>
+    </w:p>
+    <w:p>
+      <w:pPr>
+        <w:pStyle w:val="23"/>
+        <w:rPr>
+          <w:sz w:val="32"/>
+          <w:szCs w:val="32"/>
+        </w:rPr>
+      </w:pPr>
+      <w:r>
+        <w:rPr>
+          <w:sz w:val="32"/>
+          <w:szCs w:val="32"/>
+        </w:rPr>
+        <w:t>TS_126: Verify that Keeper DOES NOT show the "Save Password" popup after a failed login attempt (Negative testing).</w:t>
+      </w:r>
+    </w:p>
+    <w:p>
+      <w:pPr>
+        <w:pStyle w:val="23"/>
+        <w:rPr>
+          <w:sz w:val="32"/>
+          <w:szCs w:val="32"/>
+        </w:rPr>
+      </w:pPr>
+      <w:r>
+        <w:rPr>
+          <w:sz w:val="32"/>
+          <w:szCs w:val="32"/>
+        </w:rPr>
+        <w:t>TS_127: Verify that the "Save Password" popup appears immediately after a successful login on a new site.</w:t>
+      </w:r>
+    </w:p>
+    <w:p>
+      <w:pPr>
+        <w:pStyle w:val="23"/>
+        <w:rPr>
+          <w:sz w:val="32"/>
+          <w:szCs w:val="32"/>
+        </w:rPr>
+      </w:pPr>
+      <w:r>
+        <w:rPr>
+          <w:sz w:val="32"/>
+          <w:szCs w:val="32"/>
+        </w:rPr>
+        <w:t>TS_128: Verify the "Update Record" popup appears if you login with an existing username but a different password.</w:t>
+      </w:r>
+    </w:p>
+    <w:p>
+      <w:pPr>
+        <w:pStyle w:val="23"/>
+        <w:rPr>
+          <w:sz w:val="32"/>
+          <w:szCs w:val="32"/>
+        </w:rPr>
+      </w:pPr>
+      <w:r>
+        <w:rPr>
+          <w:sz w:val="32"/>
+          <w:szCs w:val="32"/>
+        </w:rPr>
+        <w:t>TS_129: Verify that clicking "Never for this site" on the popup successfully whitelists the domain and stops future prompts.</w:t>
+      </w:r>
+    </w:p>
+    <w:p>
+      <w:pPr>
+        <w:pStyle w:val="23"/>
+        <w:rPr>
+          <w:sz w:val="32"/>
+          <w:szCs w:val="32"/>
+        </w:rPr>
+      </w:pPr>
+      <w:r>
+        <w:rPr>
+          <w:sz w:val="32"/>
+          <w:szCs w:val="32"/>
+        </w:rPr>
+        <w:t>TS_130: Verify if the popup stays visible if the user navigates to a different tab before interacting with it.</w:t>
+      </w:r>
+    </w:p>
+    <w:p>
+      <w:pPr>
+        <w:pStyle w:val="3"/>
+        <w:rPr>
+          <w:sz w:val="32"/>
+          <w:szCs w:val="32"/>
+        </w:rPr>
+      </w:pPr>
+      <w:r>
+        <w:rPr>
+          <w:rFonts w:hint="default"/>
+          <w:sz w:val="32"/>
+          <w:szCs w:val="32"/>
+          <w:lang w:val="en-US"/>
+        </w:rPr>
+        <w:t>24</w:t>
+      </w:r>
+      <w:r>
+        <w:rPr>
+          <w:sz w:val="32"/>
+          <w:szCs w:val="32"/>
+        </w:rPr>
+        <w:t xml:space="preserve"> Wrong Password Handling (Security &amp; UX)</w:t>
+      </w:r>
+    </w:p>
+    <w:p>
+      <w:pPr>
+        <w:pStyle w:val="23"/>
+        <w:rPr>
+          <w:sz w:val="32"/>
+          <w:szCs w:val="32"/>
+        </w:rPr>
+      </w:pPr>
+      <w:r>
+        <w:rPr>
+          <w:sz w:val="32"/>
+          <w:szCs w:val="32"/>
+        </w:rPr>
+        <w:t>TS_131: Verify that after entering a wrong password, the Keeper icon remains active in the field for a quick retry.</w:t>
+      </w:r>
+    </w:p>
+    <w:p>
+      <w:pPr>
+        <w:pStyle w:val="23"/>
+        <w:rPr>
+          <w:sz w:val="32"/>
+          <w:szCs w:val="32"/>
+        </w:rPr>
+      </w:pPr>
+      <w:r>
+        <w:rPr>
+          <w:sz w:val="32"/>
+          <w:szCs w:val="32"/>
+        </w:rPr>
+        <w:t>TS_132: Verify that Keeper does not accidentally save or overwrite a "Wrong Password" into the vault if the site's login fails.</w:t>
+      </w:r>
+    </w:p>
+    <w:p>
+      <w:pPr>
+        <w:pStyle w:val="23"/>
+        <w:rPr>
+          <w:sz w:val="32"/>
+          <w:szCs w:val="32"/>
+        </w:rPr>
+      </w:pPr>
+      <w:r>
+        <w:rPr>
+          <w:sz w:val="32"/>
+          <w:szCs w:val="32"/>
+        </w:rPr>
+        <w:t>TS_133: Verify the behavior of the extension when the Master Password itself is entered incorrectly—ensure proper error messaging.</w:t>
+      </w:r>
+    </w:p>
+    <w:p>
+      <w:pPr>
+        <w:pStyle w:val="23"/>
+        <w:rPr>
+          <w:sz w:val="32"/>
+          <w:szCs w:val="32"/>
+        </w:rPr>
+      </w:pPr>
+      <w:r>
+        <w:rPr>
+          <w:sz w:val="32"/>
+          <w:szCs w:val="32"/>
+        </w:rPr>
+        <w:t>TS_134: Verify if Keeper detects "Account Locked" messages from the website and stops attempting to autofill for a specific duration.</w:t>
+      </w:r>
+    </w:p>
+    <w:p>
+      <w:pPr>
+        <w:pStyle w:val="23"/>
+        <w:rPr>
+          <w:sz w:val="32"/>
+          <w:szCs w:val="32"/>
+        </w:rPr>
+      </w:pPr>
+    </w:p>
+    <w:p>
+      <w:pPr>
+        <w:pStyle w:val="3"/>
+        <w:rPr>
+          <w:sz w:val="32"/>
+          <w:szCs w:val="32"/>
+        </w:rPr>
+      </w:pPr>
+      <w:r>
+        <w:rPr>
+          <w:rFonts w:hint="default"/>
+          <w:sz w:val="32"/>
+          <w:szCs w:val="32"/>
+          <w:lang w:val="en-US"/>
+        </w:rPr>
+        <w:t>25</w:t>
+      </w:r>
+      <w:r>
+        <w:rPr>
+          <w:sz w:val="32"/>
+          <w:szCs w:val="32"/>
+        </w:rPr>
+        <w:t xml:space="preserve"> Autofill Functionality (After Trigger)</w:t>
+      </w:r>
+    </w:p>
+    <w:p>
+      <w:pPr>
+        <w:pStyle w:val="23"/>
+        <w:rPr>
+          <w:sz w:val="32"/>
+          <w:szCs w:val="32"/>
+        </w:rPr>
+      </w:pPr>
+      <w:r>
+        <w:rPr>
+          <w:sz w:val="32"/>
+          <w:szCs w:val="32"/>
+        </w:rPr>
+        <w:t>TS_135: Verify that after a login failure, clicking on the username/password field again triggers the KeeperFill dropdown correctly for a second attempt.</w:t>
+      </w:r>
+    </w:p>
+    <w:p>
+      <w:pPr>
+        <w:pStyle w:val="23"/>
+        <w:rPr>
+          <w:sz w:val="32"/>
+          <w:szCs w:val="32"/>
+        </w:rPr>
+      </w:pPr>
+      <w:r>
+        <w:rPr>
+          <w:sz w:val="32"/>
+          <w:szCs w:val="32"/>
+        </w:rPr>
+        <w:t>TS_136: Verify that if a user has multiple accounts for one site, Keeper allows easy switching between accounts after a failed login with one of them.</w:t>
+      </w:r>
+    </w:p>
+    <w:p>
+      <w:pPr>
+        <w:pStyle w:val="23"/>
+        <w:numPr>
+          <w:numId w:val="0"/>
+        </w:numPr>
+        <w:ind w:leftChars="0"/>
+        <w:rPr>
+          <w:sz w:val="32"/>
+          <w:szCs w:val="32"/>
+        </w:rPr>
+      </w:pPr>
+    </w:p>
+    <w:p>
+      <w:pPr>
+        <w:pStyle w:val="23"/>
+        <w:rPr>
+          <w:sz w:val="32"/>
+          <w:szCs w:val="32"/>
+        </w:rPr>
+      </w:pPr>
+      <w:r>
+        <w:rPr>
+          <w:sz w:val="32"/>
+          <w:szCs w:val="32"/>
+        </w:rPr>
+        <w:t>TS_137: Verify that autofill still works correctly even if the website reloads/refreshes the login form after a wrong password entry.</w:t>
+      </w:r>
+    </w:p>
+    <w:p>
+      <w:pPr>
+        <w:pStyle w:val="23"/>
+        <w:rPr>
+          <w:sz w:val="32"/>
+          <w:szCs w:val="32"/>
+        </w:rPr>
+      </w:pPr>
+      <w:r>
+        <w:rPr>
+          <w:sz w:val="32"/>
+          <w:szCs w:val="32"/>
+        </w:rPr>
+        <w:t>TS_138: Verify that manual autofill (via right-click &gt; KeeperFill) works as a backup if the automatic icon-based fill fails after multiple retries.</w:t>
+      </w:r>
+    </w:p>
+    <w:p>
+      <w:pPr>
+        <w:pStyle w:val="23"/>
+        <w:rPr>
+          <w:sz w:val="32"/>
+          <w:szCs w:val="32"/>
+        </w:rPr>
+      </w:pPr>
+    </w:p>
+    <w:p>
+      <w:pPr>
+        <w:pStyle w:val="3"/>
+        <w:rPr>
+          <w:sz w:val="32"/>
+          <w:szCs w:val="32"/>
+        </w:rPr>
+      </w:pPr>
+      <w:r>
+        <w:rPr>
+          <w:rFonts w:hint="default"/>
+          <w:sz w:val="32"/>
+          <w:szCs w:val="32"/>
+          <w:lang w:val="en-US"/>
+        </w:rPr>
+        <w:t>26</w:t>
+      </w:r>
+      <w:r>
+        <w:rPr>
+          <w:sz w:val="32"/>
+          <w:szCs w:val="32"/>
+        </w:rPr>
+        <w:t xml:space="preserve"> Advanced Interaction &amp; Conflict (Recommended Additions)</w:t>
+      </w:r>
+    </w:p>
+    <w:p>
+      <w:pPr>
+        <w:pStyle w:val="23"/>
+        <w:rPr>
+          <w:sz w:val="32"/>
+          <w:szCs w:val="32"/>
+        </w:rPr>
+      </w:pPr>
+      <w:r>
+        <w:rPr>
+          <w:sz w:val="32"/>
+          <w:szCs w:val="32"/>
+        </w:rPr>
+        <w:t>TS_139: Browser Conflict: Verify if the Browser's native "Save Password" prompt overlaps with Keeper's popup after a successful login.</w:t>
+      </w:r>
+    </w:p>
+    <w:p>
+      <w:pPr>
+        <w:pStyle w:val="23"/>
+        <w:rPr>
+          <w:sz w:val="32"/>
+          <w:szCs w:val="32"/>
+        </w:rPr>
+      </w:pPr>
+      <w:r>
+        <w:rPr>
+          <w:sz w:val="32"/>
+          <w:szCs w:val="32"/>
+        </w:rPr>
+        <w:t>TS_140: Password Peeking: Verify if the "Eye" icon (Show Password) works correctly within the autofilled field after a failed attempt.</w:t>
+      </w:r>
+    </w:p>
+    <w:p>
+      <w:pPr>
+        <w:pStyle w:val="23"/>
+        <w:numPr>
+          <w:numId w:val="0"/>
+        </w:numPr>
+        <w:ind w:leftChars="0"/>
+        <w:rPr>
+          <w:sz w:val="32"/>
+          <w:szCs w:val="32"/>
+        </w:rPr>
+      </w:pPr>
+    </w:p>
+    <w:p>
+      <w:pPr>
+        <w:pStyle w:val="23"/>
+        <w:rPr>
+          <w:sz w:val="32"/>
+          <w:szCs w:val="32"/>
+        </w:rPr>
+      </w:pPr>
+      <w:r>
+        <w:rPr>
+          <w:sz w:val="32"/>
+          <w:szCs w:val="32"/>
+        </w:rPr>
+        <w:t>TS_141: Clearing Fields: Verify that if a user manually clears the fields after a wrong password, Keeper re-fills the data accurately on the next click.</w:t>
+      </w:r>
+    </w:p>
+    <w:p>
+      <w:pPr>
+        <w:pStyle w:val="23"/>
+        <w:rPr>
+          <w:sz w:val="32"/>
+          <w:szCs w:val="32"/>
+        </w:rPr>
+      </w:pPr>
+      <w:r>
+        <w:rPr>
+          <w:sz w:val="32"/>
+          <w:szCs w:val="32"/>
+        </w:rPr>
+        <w:t>TS_142: OTP Trigger: Verify if Keeper prompts to save/fill the Two-Factor (2FA) code immediately after the password fields are accepted.</w:t>
       </w:r>
     </w:p>
     <w:sectPr>
@@ -2791,7 +3261,7 @@
   <w:docDefaults>
     <w:rPrDefault>
       <w:rPr>
-        <w:rFonts w:asciiTheme="minorHAnsi" w:hAnsiTheme="minorHAnsi" w:eastAsiaTheme="minorEastAsia" w:cstheme="minorBidi"/>
+        <w:rFonts w:ascii="Times New Roman" w:hAnsi="Times New Roman" w:eastAsia="SimSun" w:cs="Times New Roman"/>
       </w:rPr>
     </w:rPrDefault>
     <w:pPrDefault/>
@@ -2845,9 +3315,9 @@
     <w:lsdException w:uiPriority="99" w:semiHidden="0" w:name="macro"/>
     <w:lsdException w:uiPriority="99" w:name="toa heading"/>
     <w:lsdException w:uiPriority="99" w:semiHidden="0" w:name="List"/>
-    <w:lsdException w:uiPriority="99" w:semiHidden="0" w:name="List Bullet"/>
+    <w:lsdException w:qFormat="1" w:uiPriority="99" w:semiHidden="0" w:name="List Bullet"/>
     <w:lsdException w:uiPriority="99" w:semiHidden="0" w:name="List Number"/>
-    <w:lsdException w:uiPriority="99" w:semiHidden="0" w:name="List 2"/>
+    <w:lsdException w:qFormat="1" w:uiPriority="99" w:semiHidden="0" w:name="List 2"/>
     <w:lsdException w:uiPriority="99" w:semiHidden="0" w:name="List 3"/>
     <w:lsdException w:uiPriority="99" w:name="List 4"/>
     <w:lsdException w:uiPriority="99" w:name="List 5"/>
@@ -2856,7 +3326,7 @@
     <w:lsdException w:uiPriority="99" w:name="List Bullet 4"/>
     <w:lsdException w:uiPriority="99" w:name="List Bullet 5"/>
     <w:lsdException w:uiPriority="99" w:semiHidden="0" w:name="List Number 2"/>
-    <w:lsdException w:uiPriority="99" w:semiHidden="0" w:name="List Number 3"/>
+    <w:lsdException w:qFormat="1" w:uiPriority="99" w:semiHidden="0" w:name="List Number 3"/>
     <w:lsdException w:uiPriority="99" w:name="List Number 4"/>
     <w:lsdException w:uiPriority="99" w:name="List Number 5"/>
     <w:lsdException w:qFormat="1" w:unhideWhenUsed="0" w:uiPriority="10" w:semiHidden="0" w:name="Title"/>
@@ -2878,7 +3348,7 @@
     <w:lsdException w:uiPriority="99" w:name="Body Text First Indent 2"/>
     <w:lsdException w:uiPriority="99" w:name="Note Heading"/>
     <w:lsdException w:uiPriority="99" w:semiHidden="0" w:name="Body Text 2"/>
-    <w:lsdException w:uiPriority="99" w:semiHidden="0" w:name="Body Text 3"/>
+    <w:lsdException w:qFormat="1" w:uiPriority="99" w:semiHidden="0" w:name="Body Text 3"/>
     <w:lsdException w:uiPriority="99" w:name="Body Text Indent 2"/>
     <w:lsdException w:uiPriority="99" w:name="Body Text Indent 3"/>
     <w:lsdException w:uiPriority="99" w:name="Block Text"/>
@@ -2945,7 +3415,7 @@
     <w:lsdException w:uiPriority="99" w:name="Table Web 2"/>
     <w:lsdException w:uiPriority="99" w:name="Table Web 3"/>
     <w:lsdException w:uiPriority="99" w:name="Balloon Text"/>
-    <w:lsdException w:unhideWhenUsed="0" w:uiPriority="59" w:semiHidden="0" w:name="Table Grid"/>
+    <w:lsdException w:qFormat="1" w:unhideWhenUsed="0" w:uiPriority="59" w:semiHidden="0" w:name="Table Grid"/>
     <w:lsdException w:uiPriority="99" w:name="Table Theme"/>
     <w:lsdException w:qFormat="1" w:unhideWhenUsed="0" w:uiPriority="1" w:semiHidden="0" w:name="No Spacing"/>
     <w:lsdException w:unhideWhenUsed="0" w:uiPriority="60" w:semiHidden="0" w:name="Light Shading"/>
@@ -2973,7 +3443,7 @@
     <w:lsdException w:qFormat="1" w:unhideWhenUsed="0" w:uiPriority="30" w:semiHidden="0" w:name="Intense Quote"/>
     <w:lsdException w:unhideWhenUsed="0" w:uiPriority="66" w:semiHidden="0" w:name="Medium List 2 Accent 1"/>
     <w:lsdException w:unhideWhenUsed="0" w:uiPriority="67" w:semiHidden="0" w:name="Medium Grid 1 Accent 1"/>
-    <w:lsdException w:unhideWhenUsed="0" w:uiPriority="68" w:semiHidden="0" w:name="Medium Grid 2 Accent 1"/>
+    <w:lsdException w:qFormat="1" w:unhideWhenUsed="0" w:uiPriority="68" w:semiHidden="0" w:name="Medium Grid 2 Accent 1"/>
     <w:lsdException w:unhideWhenUsed="0" w:uiPriority="69" w:semiHidden="0" w:name="Medium Grid 3 Accent 1"/>
     <w:lsdException w:unhideWhenUsed="0" w:uiPriority="70" w:semiHidden="0" w:name="Dark List Accent 1"/>
     <w:lsdException w:unhideWhenUsed="0" w:uiPriority="71" w:semiHidden="0" w:name="Colorful Shading Accent 1"/>
@@ -3016,7 +3486,7 @@
     <w:lsdException w:unhideWhenUsed="0" w:uiPriority="66" w:semiHidden="0" w:name="Medium List 2 Accent 4"/>
     <w:lsdException w:unhideWhenUsed="0" w:uiPriority="67" w:semiHidden="0" w:name="Medium Grid 1 Accent 4"/>
     <w:lsdException w:unhideWhenUsed="0" w:uiPriority="68" w:semiHidden="0" w:name="Medium Grid 2 Accent 4"/>
-    <w:lsdException w:unhideWhenUsed="0" w:uiPriority="69" w:semiHidden="0" w:name="Medium Grid 3 Accent 4"/>
+    <w:lsdException w:qFormat="1" w:unhideWhenUsed="0" w:uiPriority="69" w:semiHidden="0" w:name="Medium Grid 3 Accent 4"/>
     <w:lsdException w:unhideWhenUsed="0" w:uiPriority="70" w:semiHidden="0" w:name="Dark List Accent 4"/>
     <w:lsdException w:unhideWhenUsed="0" w:uiPriority="71" w:semiHidden="0" w:name="Colorful Shading Accent 4"/>
     <w:lsdException w:unhideWhenUsed="0" w:uiPriority="72" w:semiHidden="0" w:name="Colorful List Accent 4"/>
@@ -3068,7 +3538,7 @@
     <w:name w:val="heading 1"/>
     <w:basedOn w:val="1"/>
     <w:next w:val="1"/>
-    <w:link w:val="138"/>
+    <w:link w:val="139"/>
     <w:qFormat/>
     <w:uiPriority w:val="9"/>
     <w:pPr>
@@ -3090,7 +3560,7 @@
     <w:name w:val="heading 2"/>
     <w:basedOn w:val="1"/>
     <w:next w:val="1"/>
-    <w:link w:val="139"/>
+    <w:link w:val="140"/>
     <w:unhideWhenUsed/>
     <w:qFormat/>
     <w:uiPriority w:val="9"/>
@@ -3118,7 +3588,7 @@
     <w:name w:val="heading 3"/>
     <w:basedOn w:val="1"/>
     <w:next w:val="1"/>
-    <w:link w:val="140"/>
+    <w:link w:val="141"/>
     <w:unhideWhenUsed/>
     <w:qFormat/>
     <w:uiPriority w:val="9"/>
@@ -3144,7 +3614,7 @@
     <w:name w:val="heading 4"/>
     <w:basedOn w:val="1"/>
     <w:next w:val="1"/>
-    <w:link w:val="150"/>
+    <w:link w:val="151"/>
     <w:semiHidden/>
     <w:unhideWhenUsed/>
     <w:qFormat/>
@@ -3173,7 +3643,7 @@
     <w:name w:val="heading 5"/>
     <w:basedOn w:val="1"/>
     <w:next w:val="1"/>
-    <w:link w:val="151"/>
+    <w:link w:val="152"/>
     <w:semiHidden/>
     <w:unhideWhenUsed/>
     <w:qFormat/>
@@ -3193,7 +3663,7 @@
     <w:name w:val="heading 6"/>
     <w:basedOn w:val="1"/>
     <w:next w:val="1"/>
-    <w:link w:val="152"/>
+    <w:link w:val="153"/>
     <w:semiHidden/>
     <w:unhideWhenUsed/>
     <w:qFormat/>
@@ -3215,7 +3685,7 @@
     <w:name w:val="heading 7"/>
     <w:basedOn w:val="1"/>
     <w:next w:val="1"/>
-    <w:link w:val="153"/>
+    <w:link w:val="154"/>
     <w:semiHidden/>
     <w:unhideWhenUsed/>
     <w:qFormat/>
@@ -3245,7 +3715,7 @@
     <w:name w:val="heading 8"/>
     <w:basedOn w:val="1"/>
     <w:next w:val="1"/>
-    <w:link w:val="154"/>
+    <w:link w:val="155"/>
     <w:semiHidden/>
     <w:unhideWhenUsed/>
     <w:qFormat/>
@@ -3272,7 +3742,7 @@
     <w:name w:val="heading 9"/>
     <w:basedOn w:val="1"/>
     <w:next w:val="1"/>
-    <w:link w:val="155"/>
+    <w:link w:val="156"/>
     <w:semiHidden/>
     <w:unhideWhenUsed/>
     <w:qFormat/>
@@ -3323,7 +3793,7 @@
   <w:style w:type="paragraph" w:styleId="13">
     <w:name w:val="Body Text"/>
     <w:basedOn w:val="1"/>
-    <w:link w:val="144"/>
+    <w:link w:val="145"/>
     <w:unhideWhenUsed/>
     <w:uiPriority w:val="99"/>
     <w:pPr>
@@ -3333,7 +3803,7 @@
   <w:style w:type="paragraph" w:styleId="14">
     <w:name w:val="Body Text 2"/>
     <w:basedOn w:val="1"/>
-    <w:link w:val="145"/>
+    <w:link w:val="146"/>
     <w:unhideWhenUsed/>
     <w:uiPriority w:val="99"/>
     <w:pPr>
@@ -3343,8 +3813,9 @@
   <w:style w:type="paragraph" w:styleId="15">
     <w:name w:val="Body Text 3"/>
     <w:basedOn w:val="1"/>
-    <w:link w:val="146"/>
+    <w:link w:val="147"/>
     <w:unhideWhenUsed/>
+    <w:qFormat/>
     <w:uiPriority w:val="99"/>
     <w:pPr>
       <w:spacing w:after="120"/>
@@ -3391,7 +3862,7 @@
   <w:style w:type="paragraph" w:styleId="18">
     <w:name w:val="footer"/>
     <w:basedOn w:val="1"/>
-    <w:link w:val="136"/>
+    <w:link w:val="137"/>
     <w:unhideWhenUsed/>
     <w:qFormat/>
     <w:uiPriority w:val="99"/>
@@ -3406,7 +3877,7 @@
   <w:style w:type="paragraph" w:styleId="19">
     <w:name w:val="header"/>
     <w:basedOn w:val="1"/>
-    <w:link w:val="135"/>
+    <w:link w:val="136"/>
     <w:unhideWhenUsed/>
     <w:qFormat/>
     <w:uiPriority w:val="99"/>
@@ -3432,6 +3903,7 @@
     <w:name w:val="List 2"/>
     <w:basedOn w:val="1"/>
     <w:unhideWhenUsed/>
+    <w:qFormat/>
     <w:uiPriority w:val="99"/>
     <w:pPr>
       <w:ind w:left="720" w:hanging="360"/>
@@ -3452,6 +3924,7 @@
     <w:name w:val="List Bullet"/>
     <w:basedOn w:val="1"/>
     <w:unhideWhenUsed/>
+    <w:qFormat/>
     <w:uiPriority w:val="99"/>
     <w:pPr>
       <w:numPr>
@@ -3550,6 +4023,7 @@
     <w:name w:val="List Number 3"/>
     <w:basedOn w:val="1"/>
     <w:unhideWhenUsed/>
+    <w:qFormat/>
     <w:uiPriority w:val="99"/>
     <w:pPr>
       <w:numPr>
@@ -3561,7 +4035,7 @@
   </w:style>
   <w:style w:type="paragraph" w:styleId="32">
     <w:name w:val="macro"/>
-    <w:link w:val="147"/>
+    <w:link w:val="148"/>
     <w:unhideWhenUsed/>
     <w:uiPriority w:val="99"/>
     <w:pPr>
@@ -3583,7 +4057,24 @@
       <w:lang w:val="en-US" w:eastAsia="en-US" w:bidi="ar-SA"/>
     </w:rPr>
   </w:style>
-  <w:style w:type="character" w:styleId="33">
+  <w:style w:type="paragraph" w:styleId="33">
+    <w:name w:val="Normal (Web)"/>
+    <w:semiHidden/>
+    <w:unhideWhenUsed/>
+    <w:uiPriority w:val="99"/>
+    <w:pPr>
+      <w:spacing w:before="0" w:beforeAutospacing="1" w:after="0" w:afterAutospacing="1"/>
+      <w:ind w:left="0" w:right="0"/>
+      <w:jc w:val="left"/>
+    </w:pPr>
+    <w:rPr>
+      <w:kern w:val="0"/>
+      <w:sz w:val="24"/>
+      <w:szCs w:val="24"/>
+      <w:lang w:val="en-US" w:eastAsia="zh-CN" w:bidi="ar"/>
+    </w:rPr>
+  </w:style>
+  <w:style w:type="character" w:styleId="34">
     <w:name w:val="Strong"/>
     <w:basedOn w:val="11"/>
     <w:qFormat/>
@@ -3593,11 +4084,11 @@
       <w:bCs/>
     </w:rPr>
   </w:style>
-  <w:style w:type="paragraph" w:styleId="34">
+  <w:style w:type="paragraph" w:styleId="35">
     <w:name w:val="Subtitle"/>
     <w:basedOn w:val="1"/>
     <w:next w:val="1"/>
-    <w:link w:val="142"/>
+    <w:link w:val="143"/>
     <w:qFormat/>
     <w:uiPriority w:val="11"/>
     <w:rPr>
@@ -3615,9 +4106,10 @@
       </w14:textFill>
     </w:rPr>
   </w:style>
-  <w:style w:type="table" w:styleId="35">
+  <w:style w:type="table" w:styleId="36">
     <w:name w:val="Table Grid"/>
     <w:basedOn w:val="12"/>
+    <w:qFormat/>
     <w:uiPriority w:val="59"/>
     <w:pPr>
       <w:spacing w:after="0" w:line="240" w:lineRule="auto"/>
@@ -3639,11 +4131,11 @@
       </w:tblCellMar>
     </w:tblPr>
   </w:style>
-  <w:style w:type="paragraph" w:styleId="36">
+  <w:style w:type="paragraph" w:styleId="37">
     <w:name w:val="Title"/>
     <w:basedOn w:val="1"/>
     <w:next w:val="1"/>
-    <w:link w:val="141"/>
+    <w:link w:val="142"/>
     <w:qFormat/>
     <w:uiPriority w:val="10"/>
     <w:pPr>
@@ -3662,7 +4154,7 @@
       <w:szCs w:val="52"/>
     </w:rPr>
   </w:style>
-  <w:style w:type="table" w:styleId="37">
+  <w:style w:type="table" w:styleId="38">
     <w:name w:val="Light Shading"/>
     <w:basedOn w:val="12"/>
     <w:uiPriority w:val="60"/>
@@ -3761,7 +4253,7 @@
       </w:tcPr>
     </w:tblStylePr>
   </w:style>
-  <w:style w:type="table" w:styleId="38">
+  <w:style w:type="table" w:styleId="39">
     <w:name w:val="Light Shading Accent 1"/>
     <w:basedOn w:val="12"/>
     <w:uiPriority w:val="60"/>
@@ -3860,7 +4352,7 @@
       </w:tcPr>
     </w:tblStylePr>
   </w:style>
-  <w:style w:type="table" w:styleId="39">
+  <w:style w:type="table" w:styleId="40">
     <w:name w:val="Light Shading Accent 2"/>
     <w:basedOn w:val="12"/>
     <w:uiPriority w:val="60"/>
@@ -3959,7 +4451,7 @@
       </w:tcPr>
     </w:tblStylePr>
   </w:style>
-  <w:style w:type="table" w:styleId="40">
+  <w:style w:type="table" w:styleId="41">
     <w:name w:val="Light Shading Accent 3"/>
     <w:basedOn w:val="12"/>
     <w:uiPriority w:val="60"/>
@@ -4058,7 +4550,7 @@
       </w:tcPr>
     </w:tblStylePr>
   </w:style>
-  <w:style w:type="table" w:styleId="41">
+  <w:style w:type="table" w:styleId="42">
     <w:name w:val="Light Shading Accent 4"/>
     <w:basedOn w:val="12"/>
     <w:uiPriority w:val="60"/>
@@ -4157,7 +4649,7 @@
       </w:tcPr>
     </w:tblStylePr>
   </w:style>
-  <w:style w:type="table" w:styleId="42">
+  <w:style w:type="table" w:styleId="43">
     <w:name w:val="Light Shading Accent 5"/>
     <w:basedOn w:val="12"/>
     <w:uiPriority w:val="60"/>
@@ -4256,7 +4748,7 @@
       </w:tcPr>
     </w:tblStylePr>
   </w:style>
-  <w:style w:type="table" w:styleId="43">
+  <w:style w:type="table" w:styleId="44">
     <w:name w:val="Light Shading Accent 6"/>
     <w:basedOn w:val="12"/>
     <w:uiPriority w:val="60"/>
@@ -4355,7 +4847,7 @@
       </w:tcPr>
     </w:tblStylePr>
   </w:style>
-  <w:style w:type="table" w:styleId="44">
+  <w:style w:type="table" w:styleId="45">
     <w:name w:val="Light List"/>
     <w:basedOn w:val="12"/>
     <w:uiPriority w:val="61"/>
@@ -4448,7 +4940,7 @@
       </w:tcPr>
     </w:tblStylePr>
   </w:style>
-  <w:style w:type="table" w:styleId="45">
+  <w:style w:type="table" w:styleId="46">
     <w:name w:val="Light List Accent 1"/>
     <w:basedOn w:val="12"/>
     <w:uiPriority w:val="61"/>
@@ -4541,7 +5033,7 @@
       </w:tcPr>
     </w:tblStylePr>
   </w:style>
-  <w:style w:type="table" w:styleId="46">
+  <w:style w:type="table" w:styleId="47">
     <w:name w:val="Light List Accent 2"/>
     <w:basedOn w:val="12"/>
     <w:uiPriority w:val="61"/>
@@ -4634,7 +5126,7 @@
       </w:tcPr>
     </w:tblStylePr>
   </w:style>
-  <w:style w:type="table" w:styleId="47">
+  <w:style w:type="table" w:styleId="48">
     <w:name w:val="Light List Accent 3"/>
     <w:basedOn w:val="12"/>
     <w:uiPriority w:val="61"/>
@@ -4727,7 +5219,7 @@
       </w:tcPr>
     </w:tblStylePr>
   </w:style>
-  <w:style w:type="table" w:styleId="48">
+  <w:style w:type="table" w:styleId="49">
     <w:name w:val="Light List Accent 4"/>
     <w:basedOn w:val="12"/>
     <w:uiPriority w:val="61"/>
@@ -4820,7 +5312,7 @@
       </w:tcPr>
     </w:tblStylePr>
   </w:style>
-  <w:style w:type="table" w:styleId="49">
+  <w:style w:type="table" w:styleId="50">
     <w:name w:val="Light List Accent 5"/>
     <w:basedOn w:val="12"/>
     <w:uiPriority w:val="61"/>
@@ -4913,7 +5405,7 @@
       </w:tcPr>
     </w:tblStylePr>
   </w:style>
-  <w:style w:type="table" w:styleId="50">
+  <w:style w:type="table" w:styleId="51">
     <w:name w:val="Light List Accent 6"/>
     <w:basedOn w:val="12"/>
     <w:uiPriority w:val="61"/>
@@ -5006,7 +5498,7 @@
       </w:tcPr>
     </w:tblStylePr>
   </w:style>
-  <w:style w:type="table" w:styleId="51">
+  <w:style w:type="table" w:styleId="52">
     <w:name w:val="Light Grid"/>
     <w:basedOn w:val="12"/>
     <w:uiPriority w:val="62"/>
@@ -5132,7 +5624,7 @@
       </w:tcPr>
     </w:tblStylePr>
   </w:style>
-  <w:style w:type="table" w:styleId="52">
+  <w:style w:type="table" w:styleId="53">
     <w:name w:val="Light Grid Accent 1"/>
     <w:basedOn w:val="12"/>
     <w:uiPriority w:val="62"/>
@@ -5258,7 +5750,7 @@
       </w:tcPr>
     </w:tblStylePr>
   </w:style>
-  <w:style w:type="table" w:styleId="53">
+  <w:style w:type="table" w:styleId="54">
     <w:name w:val="Light Grid Accent 2"/>
     <w:basedOn w:val="12"/>
     <w:uiPriority w:val="62"/>
@@ -5384,7 +5876,7 @@
       </w:tcPr>
     </w:tblStylePr>
   </w:style>
-  <w:style w:type="table" w:styleId="54">
+  <w:style w:type="table" w:styleId="55">
     <w:name w:val="Light Grid Accent 3"/>
     <w:basedOn w:val="12"/>
     <w:uiPriority w:val="62"/>
@@ -5510,7 +6002,7 @@
       </w:tcPr>
     </w:tblStylePr>
   </w:style>
-  <w:style w:type="table" w:styleId="55">
+  <w:style w:type="table" w:styleId="56">
     <w:name w:val="Light Grid Accent 4"/>
     <w:basedOn w:val="12"/>
     <w:uiPriority w:val="62"/>
@@ -5636,7 +6128,7 @@
       </w:tcPr>
     </w:tblStylePr>
   </w:style>
-  <w:style w:type="table" w:styleId="56">
+  <w:style w:type="table" w:styleId="57">
     <w:name w:val="Light Grid Accent 5"/>
     <w:basedOn w:val="12"/>
     <w:uiPriority w:val="62"/>
@@ -5762,7 +6254,7 @@
       </w:tcPr>
     </w:tblStylePr>
   </w:style>
-  <w:style w:type="table" w:styleId="57">
+  <w:style w:type="table" w:styleId="58">
     <w:name w:val="Light Grid Accent 6"/>
     <w:basedOn w:val="12"/>
     <w:uiPriority w:val="62"/>
@@ -5888,7 +6380,7 @@
       </w:tcPr>
     </w:tblStylePr>
   </w:style>
-  <w:style w:type="table" w:styleId="58">
+  <w:style w:type="table" w:styleId="59">
     <w:name w:val="Medium Shading 1"/>
     <w:basedOn w:val="12"/>
     <w:uiPriority w:val="63"/>
@@ -5995,7 +6487,7 @@
       </w:tcPr>
     </w:tblStylePr>
   </w:style>
-  <w:style w:type="table" w:styleId="59">
+  <w:style w:type="table" w:styleId="60">
     <w:name w:val="Medium Shading 1 Accent 1"/>
     <w:basedOn w:val="12"/>
     <w:uiPriority w:val="63"/>
@@ -6102,7 +6594,7 @@
       </w:tcPr>
     </w:tblStylePr>
   </w:style>
-  <w:style w:type="table" w:styleId="60">
+  <w:style w:type="table" w:styleId="61">
     <w:name w:val="Medium Shading 1 Accent 2"/>
     <w:basedOn w:val="12"/>
     <w:uiPriority w:val="63"/>
@@ -6209,7 +6701,7 @@
       </w:tcPr>
     </w:tblStylePr>
   </w:style>
-  <w:style w:type="table" w:styleId="61">
+  <w:style w:type="table" w:styleId="62">
     <w:name w:val="Medium Shading 1 Accent 3"/>
     <w:basedOn w:val="12"/>
     <w:uiPriority w:val="63"/>
@@ -6316,7 +6808,7 @@
       </w:tcPr>
     </w:tblStylePr>
   </w:style>
-  <w:style w:type="table" w:styleId="62">
+  <w:style w:type="table" w:styleId="63">
     <w:name w:val="Medium Shading 1 Accent 4"/>
     <w:basedOn w:val="12"/>
     <w:uiPriority w:val="63"/>
@@ -6423,7 +6915,7 @@
       </w:tcPr>
     </w:tblStylePr>
   </w:style>
-  <w:style w:type="table" w:styleId="63">
+  <w:style w:type="table" w:styleId="64">
     <w:name w:val="Medium Shading 1 Accent 5"/>
     <w:basedOn w:val="12"/>
     <w:uiPriority w:val="63"/>
@@ -6530,7 +7022,7 @@
       </w:tcPr>
     </w:tblStylePr>
   </w:style>
-  <w:style w:type="table" w:styleId="64">
+  <w:style w:type="table" w:styleId="65">
     <w:name w:val="Medium Shading 1 Accent 6"/>
     <w:basedOn w:val="12"/>
     <w:uiPriority w:val="63"/>
@@ -6637,7 +7129,7 @@
       </w:tcPr>
     </w:tblStylePr>
   </w:style>
-  <w:style w:type="table" w:styleId="65">
+  <w:style w:type="table" w:styleId="66">
     <w:name w:val="Medium Shading 2"/>
     <w:basedOn w:val="12"/>
     <w:uiPriority w:val="64"/>
@@ -6802,7 +7294,7 @@
       </w:tcPr>
     </w:tblStylePr>
   </w:style>
-  <w:style w:type="table" w:styleId="66">
+  <w:style w:type="table" w:styleId="67">
     <w:name w:val="Medium Shading 2 Accent 1"/>
     <w:basedOn w:val="12"/>
     <w:uiPriority w:val="64"/>
@@ -6967,7 +7459,7 @@
       </w:tcPr>
     </w:tblStylePr>
   </w:style>
-  <w:style w:type="table" w:styleId="67">
+  <w:style w:type="table" w:styleId="68">
     <w:name w:val="Medium Shading 2 Accent 2"/>
     <w:basedOn w:val="12"/>
     <w:uiPriority w:val="64"/>
@@ -7132,7 +7624,7 @@
       </w:tcPr>
     </w:tblStylePr>
   </w:style>
-  <w:style w:type="table" w:styleId="68">
+  <w:style w:type="table" w:styleId="69">
     <w:name w:val="Medium Shading 2 Accent 3"/>
     <w:basedOn w:val="12"/>
     <w:uiPriority w:val="64"/>
@@ -7297,7 +7789,7 @@
       </w:tcPr>
     </w:tblStylePr>
   </w:style>
-  <w:style w:type="table" w:styleId="69">
+  <w:style w:type="table" w:styleId="70">
     <w:name w:val="Medium Shading 2 Accent 4"/>
     <w:basedOn w:val="12"/>
     <w:uiPriority w:val="64"/>
@@ -7462,7 +7954,7 @@
       </w:tcPr>
     </w:tblStylePr>
   </w:style>
-  <w:style w:type="table" w:styleId="70">
+  <w:style w:type="table" w:styleId="71">
     <w:name w:val="Medium Shading 2 Accent 5"/>
     <w:basedOn w:val="12"/>
     <w:uiPriority w:val="64"/>
@@ -7627,7 +8119,7 @@
       </w:tcPr>
     </w:tblStylePr>
   </w:style>
-  <w:style w:type="table" w:styleId="71">
+  <w:style w:type="table" w:styleId="72">
     <w:name w:val="Medium Shading 2 Accent 6"/>
     <w:basedOn w:val="12"/>
     <w:uiPriority w:val="64"/>
@@ -7792,7 +8284,7 @@
       </w:tcPr>
     </w:tblStylePr>
   </w:style>
-  <w:style w:type="table" w:styleId="72">
+  <w:style w:type="table" w:styleId="73">
     <w:name w:val="Medium List 1"/>
     <w:basedOn w:val="12"/>
     <w:uiPriority w:val="65"/>
@@ -7882,7 +8374,7 @@
       </w:tcPr>
     </w:tblStylePr>
   </w:style>
-  <w:style w:type="table" w:styleId="73">
+  <w:style w:type="table" w:styleId="74">
     <w:name w:val="Medium List 1 Accent 1"/>
     <w:basedOn w:val="12"/>
     <w:uiPriority w:val="65"/>
@@ -7972,7 +8464,7 @@
       </w:tcPr>
     </w:tblStylePr>
   </w:style>
-  <w:style w:type="table" w:styleId="74">
+  <w:style w:type="table" w:styleId="75">
     <w:name w:val="Medium List 1 Accent 2"/>
     <w:basedOn w:val="12"/>
     <w:uiPriority w:val="65"/>
@@ -8062,7 +8554,7 @@
       </w:tcPr>
     </w:tblStylePr>
   </w:style>
-  <w:style w:type="table" w:styleId="75">
+  <w:style w:type="table" w:styleId="76">
     <w:name w:val="Medium List 1 Accent 3"/>
     <w:basedOn w:val="12"/>
     <w:uiPriority w:val="65"/>
@@ -8152,7 +8644,7 @@
       </w:tcPr>
     </w:tblStylePr>
   </w:style>
-  <w:style w:type="table" w:styleId="76">
+  <w:style w:type="table" w:styleId="77">
     <w:name w:val="Medium List 1 Accent 4"/>
     <w:basedOn w:val="12"/>
     <w:uiPriority w:val="65"/>
@@ -8242,7 +8734,7 @@
       </w:tcPr>
     </w:tblStylePr>
   </w:style>
-  <w:style w:type="table" w:styleId="77">
+  <w:style w:type="table" w:styleId="78">
     <w:name w:val="Medium List 1 Accent 5"/>
     <w:basedOn w:val="12"/>
     <w:uiPriority w:val="65"/>
@@ -8332,7 +8824,7 @@
       </w:tcPr>
     </w:tblStylePr>
   </w:style>
-  <w:style w:type="table" w:styleId="78">
+  <w:style w:type="table" w:styleId="79">
     <w:name w:val="Medium List 1 Accent 6"/>
     <w:basedOn w:val="12"/>
     <w:uiPriority w:val="65"/>
@@ -8422,7 +8914,7 @@
       </w:tcPr>
     </w:tblStylePr>
   </w:style>
-  <w:style w:type="table" w:styleId="79">
+  <w:style w:type="table" w:styleId="80">
     <w:name w:val="Medium List 2"/>
     <w:basedOn w:val="12"/>
     <w:uiPriority w:val="66"/>
@@ -8551,7 +9043,7 @@
       </w:tcPr>
     </w:tblStylePr>
   </w:style>
-  <w:style w:type="table" w:styleId="80">
+  <w:style w:type="table" w:styleId="81">
     <w:name w:val="Medium List 2 Accent 1"/>
     <w:basedOn w:val="12"/>
     <w:uiPriority w:val="66"/>
@@ -8680,7 +9172,7 @@
       </w:tcPr>
     </w:tblStylePr>
   </w:style>
-  <w:style w:type="table" w:styleId="81">
+  <w:style w:type="table" w:styleId="82">
     <w:name w:val="Medium List 2 Accent 2"/>
     <w:basedOn w:val="12"/>
     <w:uiPriority w:val="66"/>
@@ -8809,7 +9301,7 @@
       </w:tcPr>
     </w:tblStylePr>
   </w:style>
-  <w:style w:type="table" w:styleId="82">
+  <w:style w:type="table" w:styleId="83">
     <w:name w:val="Medium List 2 Accent 3"/>
     <w:basedOn w:val="12"/>
     <w:uiPriority w:val="66"/>
@@ -8938,7 +9430,7 @@
       </w:tcPr>
     </w:tblStylePr>
   </w:style>
-  <w:style w:type="table" w:styleId="83">
+  <w:style w:type="table" w:styleId="84">
     <w:name w:val="Medium List 2 Accent 4"/>
     <w:basedOn w:val="12"/>
     <w:uiPriority w:val="66"/>
@@ -9067,7 +9559,7 @@
       </w:tcPr>
     </w:tblStylePr>
   </w:style>
-  <w:style w:type="table" w:styleId="84">
+  <w:style w:type="table" w:styleId="85">
     <w:name w:val="Medium List 2 Accent 5"/>
     <w:basedOn w:val="12"/>
     <w:uiPriority w:val="66"/>
@@ -9196,7 +9688,7 @@
       </w:tcPr>
     </w:tblStylePr>
   </w:style>
-  <w:style w:type="table" w:styleId="85">
+  <w:style w:type="table" w:styleId="86">
     <w:name w:val="Medium List 2 Accent 6"/>
     <w:basedOn w:val="12"/>
     <w:uiPriority w:val="66"/>
@@ -9325,7 +9817,7 @@
       </w:tcPr>
     </w:tblStylePr>
   </w:style>
-  <w:style w:type="table" w:styleId="86">
+  <w:style w:type="table" w:styleId="87">
     <w:name w:val="Medium Grid 1"/>
     <w:basedOn w:val="12"/>
     <w:uiPriority w:val="67"/>
@@ -9394,7 +9886,7 @@
       </w:tcPr>
     </w:tblStylePr>
   </w:style>
-  <w:style w:type="table" w:styleId="87">
+  <w:style w:type="table" w:styleId="88">
     <w:name w:val="Medium Grid 1 Accent 1"/>
     <w:basedOn w:val="12"/>
     <w:uiPriority w:val="67"/>
@@ -9463,7 +9955,7 @@
       </w:tcPr>
     </w:tblStylePr>
   </w:style>
-  <w:style w:type="table" w:styleId="88">
+  <w:style w:type="table" w:styleId="89">
     <w:name w:val="Medium Grid 1 Accent 2"/>
     <w:basedOn w:val="12"/>
     <w:uiPriority w:val="67"/>
@@ -9532,7 +10024,7 @@
       </w:tcPr>
     </w:tblStylePr>
   </w:style>
-  <w:style w:type="table" w:styleId="89">
+  <w:style w:type="table" w:styleId="90">
     <w:name w:val="Medium Grid 1 Accent 3"/>
     <w:basedOn w:val="12"/>
     <w:uiPriority w:val="67"/>
@@ -9601,7 +10093,7 @@
       </w:tcPr>
     </w:tblStylePr>
   </w:style>
-  <w:style w:type="table" w:styleId="90">
+  <w:style w:type="table" w:styleId="91">
     <w:name w:val="Medium Grid 1 Accent 4"/>
     <w:basedOn w:val="12"/>
     <w:uiPriority w:val="67"/>
@@ -9670,7 +10162,7 @@
       </w:tcPr>
     </w:tblStylePr>
   </w:style>
-  <w:style w:type="table" w:styleId="91">
+  <w:style w:type="table" w:styleId="92">
     <w:name w:val="Medium Grid 1 Accent 5"/>
     <w:basedOn w:val="12"/>
     <w:uiPriority w:val="67"/>
@@ -9739,7 +10231,7 @@
       </w:tcPr>
     </w:tblStylePr>
   </w:style>
-  <w:style w:type="table" w:styleId="92">
+  <w:style w:type="table" w:styleId="93">
     <w:name w:val="Medium Grid 1 Accent 6"/>
     <w:basedOn w:val="12"/>
     <w:uiPriority w:val="67"/>
@@ -9808,7 +10300,7 @@
       </w:tcPr>
     </w:tblStylePr>
   </w:style>
-  <w:style w:type="table" w:styleId="93">
+  <w:style w:type="table" w:styleId="94">
     <w:name w:val="Medium Grid 2"/>
     <w:basedOn w:val="12"/>
     <w:uiPriority w:val="68"/>
@@ -9954,9 +10446,10 @@
       </w:tcPr>
     </w:tblStylePr>
   </w:style>
-  <w:style w:type="table" w:styleId="94">
+  <w:style w:type="table" w:styleId="95">
     <w:name w:val="Medium Grid 2 Accent 1"/>
     <w:basedOn w:val="12"/>
+    <w:qFormat/>
     <w:uiPriority w:val="68"/>
     <w:pPr>
       <w:spacing w:after="0" w:line="240" w:lineRule="auto"/>
@@ -10100,7 +10593,7 @@
       </w:tcPr>
     </w:tblStylePr>
   </w:style>
-  <w:style w:type="table" w:styleId="95">
+  <w:style w:type="table" w:styleId="96">
     <w:name w:val="Medium Grid 2 Accent 2"/>
     <w:basedOn w:val="12"/>
     <w:uiPriority w:val="68"/>
@@ -10246,7 +10739,7 @@
       </w:tcPr>
     </w:tblStylePr>
   </w:style>
-  <w:style w:type="table" w:styleId="96">
+  <w:style w:type="table" w:styleId="97">
     <w:name w:val="Medium Grid 2 Accent 3"/>
     <w:basedOn w:val="12"/>
     <w:uiPriority w:val="68"/>
@@ -10392,7 +10885,7 @@
       </w:tcPr>
     </w:tblStylePr>
   </w:style>
-  <w:style w:type="table" w:styleId="97">
+  <w:style w:type="table" w:styleId="98">
     <w:name w:val="Medium Grid 2 Accent 4"/>
     <w:basedOn w:val="12"/>
     <w:uiPriority w:val="68"/>
@@ -10538,7 +11031,7 @@
       </w:tcPr>
     </w:tblStylePr>
   </w:style>
-  <w:style w:type="table" w:styleId="98">
+  <w:style w:type="table" w:styleId="99">
     <w:name w:val="Medium Grid 2 Accent 5"/>
     <w:basedOn w:val="12"/>
     <w:uiPriority w:val="68"/>
@@ -10684,7 +11177,7 @@
       </w:tcPr>
     </w:tblStylePr>
   </w:style>
-  <w:style w:type="table" w:styleId="99">
+  <w:style w:type="table" w:styleId="100">
     <w:name w:val="Medium Grid 2 Accent 6"/>
     <w:basedOn w:val="12"/>
     <w:uiPriority w:val="68"/>
@@ -10830,7 +11323,7 @@
       </w:tcPr>
     </w:tblStylePr>
   </w:style>
-  <w:style w:type="table" w:styleId="100">
+  <w:style w:type="table" w:styleId="101">
     <w:name w:val="Medium Grid 3"/>
     <w:basedOn w:val="12"/>
     <w:uiPriority w:val="69"/>
@@ -10987,7 +11480,7 @@
       </w:tcPr>
     </w:tblStylePr>
   </w:style>
-  <w:style w:type="table" w:styleId="101">
+  <w:style w:type="table" w:styleId="102">
     <w:name w:val="Medium Grid 3 Accent 1"/>
     <w:basedOn w:val="12"/>
     <w:uiPriority w:val="69"/>
@@ -11144,7 +11637,7 @@
       </w:tcPr>
     </w:tblStylePr>
   </w:style>
-  <w:style w:type="table" w:styleId="102">
+  <w:style w:type="table" w:styleId="103">
     <w:name w:val="Medium Grid 3 Accent 2"/>
     <w:basedOn w:val="12"/>
     <w:uiPriority w:val="69"/>
@@ -11301,7 +11794,7 @@
       </w:tcPr>
     </w:tblStylePr>
   </w:style>
-  <w:style w:type="table" w:styleId="103">
+  <w:style w:type="table" w:styleId="104">
     <w:name w:val="Medium Grid 3 Accent 3"/>
     <w:basedOn w:val="12"/>
     <w:uiPriority w:val="69"/>
@@ -11458,9 +11951,10 @@
       </w:tcPr>
     </w:tblStylePr>
   </w:style>
-  <w:style w:type="table" w:styleId="104">
+  <w:style w:type="table" w:styleId="105">
     <w:name w:val="Medium Grid 3 Accent 4"/>
     <w:basedOn w:val="12"/>
+    <w:qFormat/>
     <w:uiPriority w:val="69"/>
     <w:pPr>
       <w:spacing w:after="0" w:line="240" w:lineRule="auto"/>
@@ -11615,7 +12109,7 @@
       </w:tcPr>
     </w:tblStylePr>
   </w:style>
-  <w:style w:type="table" w:styleId="105">
+  <w:style w:type="table" w:styleId="106">
     <w:name w:val="Medium Grid 3 Accent 5"/>
     <w:basedOn w:val="12"/>
     <w:uiPriority w:val="69"/>
@@ -11772,7 +12266,7 @@
       </w:tcPr>
     </w:tblStylePr>
   </w:style>
-  <w:style w:type="table" w:styleId="106">
+  <w:style w:type="table" w:styleId="107">
     <w:name w:val="Medium Grid 3 Accent 6"/>
     <w:basedOn w:val="12"/>
     <w:uiPriority w:val="69"/>
@@ -11929,7 +12423,7 @@
       </w:tcPr>
     </w:tblStylePr>
   </w:style>
-  <w:style w:type="table" w:styleId="107">
+  <w:style w:type="table" w:styleId="108">
     <w:name w:val="Dark List"/>
     <w:basedOn w:val="12"/>
     <w:uiPriority w:val="70"/>
@@ -12044,7 +12538,7 @@
       </w:tcPr>
     </w:tblStylePr>
   </w:style>
-  <w:style w:type="table" w:styleId="108">
+  <w:style w:type="table" w:styleId="109">
     <w:name w:val="Dark List Accent 1"/>
     <w:basedOn w:val="12"/>
     <w:uiPriority w:val="70"/>
@@ -12159,7 +12653,7 @@
       </w:tcPr>
     </w:tblStylePr>
   </w:style>
-  <w:style w:type="table" w:styleId="109">
+  <w:style w:type="table" w:styleId="110">
     <w:name w:val="Dark List Accent 2"/>
     <w:basedOn w:val="12"/>
     <w:uiPriority w:val="70"/>
@@ -12274,7 +12768,7 @@
       </w:tcPr>
     </w:tblStylePr>
   </w:style>
-  <w:style w:type="table" w:styleId="110">
+  <w:style w:type="table" w:styleId="111">
     <w:name w:val="Dark List Accent 3"/>
     <w:basedOn w:val="12"/>
     <w:uiPriority w:val="70"/>
@@ -12389,7 +12883,7 @@
       </w:tcPr>
     </w:tblStylePr>
   </w:style>
-  <w:style w:type="table" w:styleId="111">
+  <w:style w:type="table" w:styleId="112">
     <w:name w:val="Dark List Accent 4"/>
     <w:basedOn w:val="12"/>
     <w:uiPriority w:val="70"/>
@@ -12504,7 +12998,7 @@
       </w:tcPr>
     </w:tblStylePr>
   </w:style>
-  <w:style w:type="table" w:styleId="112">
+  <w:style w:type="table" w:styleId="113">
     <w:name w:val="Dark List Accent 5"/>
     <w:basedOn w:val="12"/>
     <w:uiPriority w:val="70"/>
@@ -12619,7 +13113,7 @@
       </w:tcPr>
     </w:tblStylePr>
   </w:style>
-  <w:style w:type="table" w:styleId="113">
+  <w:style w:type="table" w:styleId="114">
     <w:name w:val="Dark List Accent 6"/>
     <w:basedOn w:val="12"/>
     <w:uiPriority w:val="70"/>
@@ -12734,7 +13228,7 @@
       </w:tcPr>
     </w:tblStylePr>
   </w:style>
-  <w:style w:type="table" w:styleId="114">
+  <w:style w:type="table" w:styleId="115">
     <w:name w:val="Colorful Shading"/>
     <w:basedOn w:val="12"/>
     <w:uiPriority w:val="71"/>
@@ -12882,7 +13376,7 @@
       </w:rPr>
     </w:tblStylePr>
   </w:style>
-  <w:style w:type="table" w:styleId="115">
+  <w:style w:type="table" w:styleId="116">
     <w:name w:val="Colorful Shading Accent 1"/>
     <w:basedOn w:val="12"/>
     <w:uiPriority w:val="71"/>
@@ -13030,7 +13524,7 @@
       </w:rPr>
     </w:tblStylePr>
   </w:style>
-  <w:style w:type="table" w:styleId="116">
+  <w:style w:type="table" w:styleId="117">
     <w:name w:val="Colorful Shading Accent 2"/>
     <w:basedOn w:val="12"/>
     <w:uiPriority w:val="71"/>
@@ -13178,7 +13672,7 @@
       </w:rPr>
     </w:tblStylePr>
   </w:style>
-  <w:style w:type="table" w:styleId="117">
+  <w:style w:type="table" w:styleId="118">
     <w:name w:val="Colorful Shading Accent 3"/>
     <w:basedOn w:val="12"/>
     <w:uiPriority w:val="71"/>
@@ -13306,7 +13800,7 @@
       </w:tcPr>
     </w:tblStylePr>
   </w:style>
-  <w:style w:type="table" w:styleId="118">
+  <w:style w:type="table" w:styleId="119">
     <w:name w:val="Colorful Shading Accent 4"/>
     <w:basedOn w:val="12"/>
     <w:uiPriority w:val="71"/>
@@ -13454,7 +13948,7 @@
       </w:rPr>
     </w:tblStylePr>
   </w:style>
-  <w:style w:type="table" w:styleId="119">
+  <w:style w:type="table" w:styleId="120">
     <w:name w:val="Colorful Shading Accent 5"/>
     <w:basedOn w:val="12"/>
     <w:uiPriority w:val="71"/>
@@ -13602,7 +14096,7 @@
       </w:rPr>
     </w:tblStylePr>
   </w:style>
-  <w:style w:type="table" w:styleId="120">
+  <w:style w:type="table" w:styleId="121">
     <w:name w:val="Colorful Shading Accent 6"/>
     <w:basedOn w:val="12"/>
     <w:uiPriority w:val="71"/>
@@ -13750,7 +14244,7 @@
       </w:rPr>
     </w:tblStylePr>
   </w:style>
-  <w:style w:type="table" w:styleId="121">
+  <w:style w:type="table" w:styleId="122">
     <w:name w:val="Colorful List"/>
     <w:basedOn w:val="12"/>
     <w:uiPriority w:val="72"/>
@@ -13842,7 +14336,7 @@
       </w:tcPr>
     </w:tblStylePr>
   </w:style>
-  <w:style w:type="table" w:styleId="122">
+  <w:style w:type="table" w:styleId="123">
     <w:name w:val="Colorful List Accent 1"/>
     <w:basedOn w:val="12"/>
     <w:uiPriority w:val="72"/>
@@ -13934,7 +14428,7 @@
       </w:tcPr>
     </w:tblStylePr>
   </w:style>
-  <w:style w:type="table" w:styleId="123">
+  <w:style w:type="table" w:styleId="124">
     <w:name w:val="Colorful List Accent 2"/>
     <w:basedOn w:val="12"/>
     <w:uiPriority w:val="72"/>
@@ -14026,7 +14520,7 @@
       </w:tcPr>
     </w:tblStylePr>
   </w:style>
-  <w:style w:type="table" w:styleId="124">
+  <w:style w:type="table" w:styleId="125">
     <w:name w:val="Colorful List Accent 3"/>
     <w:basedOn w:val="12"/>
     <w:uiPriority w:val="72"/>
@@ -14118,7 +14612,7 @@
       </w:tcPr>
     </w:tblStylePr>
   </w:style>
-  <w:style w:type="table" w:styleId="125">
+  <w:style w:type="table" w:styleId="126">
     <w:name w:val="Colorful List Accent 4"/>
     <w:basedOn w:val="12"/>
     <w:uiPriority w:val="72"/>
@@ -14210,7 +14704,7 @@
       </w:tcPr>
     </w:tblStylePr>
   </w:style>
-  <w:style w:type="table" w:styleId="126">
+  <w:style w:type="table" w:styleId="127">
     <w:name w:val="Colorful List Accent 5"/>
     <w:basedOn w:val="12"/>
     <w:uiPriority w:val="72"/>
@@ -14302,7 +14796,7 @@
       </w:tcPr>
     </w:tblStylePr>
   </w:style>
-  <w:style w:type="table" w:styleId="127">
+  <w:style w:type="table" w:styleId="128">
     <w:name w:val="Colorful List Accent 6"/>
     <w:basedOn w:val="12"/>
     <w:uiPriority w:val="72"/>
@@ -14394,7 +14888,7 @@
       </w:tcPr>
     </w:tblStylePr>
   </w:style>
-  <w:style w:type="table" w:styleId="128">
+  <w:style w:type="table" w:styleId="129">
     <w:name w:val="Colorful Grid"/>
     <w:basedOn w:val="12"/>
     <w:uiPriority w:val="73"/>
@@ -14490,7 +14984,7 @@
       </w:tcPr>
     </w:tblStylePr>
   </w:style>
-  <w:style w:type="table" w:styleId="129">
+  <w:style w:type="table" w:styleId="130">
     <w:name w:val="Colorful Grid Accent 1"/>
     <w:basedOn w:val="12"/>
     <w:uiPriority w:val="73"/>
@@ -14586,7 +15080,7 @@
       </w:tcPr>
     </w:tblStylePr>
   </w:style>
-  <w:style w:type="table" w:styleId="130">
+  <w:style w:type="table" w:styleId="131">
     <w:name w:val="Colorful Grid Accent 2"/>
     <w:basedOn w:val="12"/>
     <w:uiPriority w:val="73"/>
@@ -14682,7 +15176,7 @@
       </w:tcPr>
     </w:tblStylePr>
   </w:style>
-  <w:style w:type="table" w:styleId="131">
+  <w:style w:type="table" w:styleId="132">
     <w:name w:val="Colorful Grid Accent 3"/>
     <w:basedOn w:val="12"/>
     <w:uiPriority w:val="73"/>
@@ -14778,7 +15272,7 @@
       </w:tcPr>
     </w:tblStylePr>
   </w:style>
-  <w:style w:type="table" w:styleId="132">
+  <w:style w:type="table" w:styleId="133">
     <w:name w:val="Colorful Grid Accent 4"/>
     <w:basedOn w:val="12"/>
     <w:uiPriority w:val="73"/>
@@ -14874,7 +15368,7 @@
       </w:tcPr>
     </w:tblStylePr>
   </w:style>
-  <w:style w:type="table" w:styleId="133">
+  <w:style w:type="table" w:styleId="134">
     <w:name w:val="Colorful Grid Accent 5"/>
     <w:basedOn w:val="12"/>
     <w:uiPriority w:val="73"/>
@@ -14970,7 +15464,7 @@
       </w:tcPr>
     </w:tblStylePr>
   </w:style>
-  <w:style w:type="table" w:styleId="134">
+  <w:style w:type="table" w:styleId="135">
     <w:name w:val="Colorful Grid Accent 6"/>
     <w:basedOn w:val="12"/>
     <w:uiPriority w:val="73"/>
@@ -15066,20 +15560,20 @@
       </w:tcPr>
     </w:tblStylePr>
   </w:style>
-  <w:style w:type="character" w:customStyle="1" w:styleId="135">
+  <w:style w:type="character" w:customStyle="1" w:styleId="136">
     <w:name w:val="Header Char"/>
     <w:basedOn w:val="11"/>
     <w:link w:val="19"/>
     <w:qFormat/>
     <w:uiPriority w:val="99"/>
   </w:style>
-  <w:style w:type="character" w:customStyle="1" w:styleId="136">
+  <w:style w:type="character" w:customStyle="1" w:styleId="137">
     <w:name w:val="Footer Char"/>
     <w:basedOn w:val="11"/>
     <w:link w:val="18"/>
     <w:uiPriority w:val="99"/>
   </w:style>
-  <w:style w:type="paragraph" w:styleId="137">
+  <w:style w:type="paragraph" w:styleId="138">
     <w:name w:val="No Spacing"/>
     <w:qFormat/>
     <w:uiPriority w:val="1"/>
@@ -15093,7 +15587,7 @@
       <w:lang w:val="en-US" w:eastAsia="en-US" w:bidi="ar-SA"/>
     </w:rPr>
   </w:style>
-  <w:style w:type="character" w:customStyle="1" w:styleId="138">
+  <w:style w:type="character" w:customStyle="1" w:styleId="139">
     <w:name w:val="Heading 1 Char"/>
     <w:basedOn w:val="11"/>
     <w:link w:val="2"/>
@@ -15107,7 +15601,7 @@
       <w:szCs w:val="28"/>
     </w:rPr>
   </w:style>
-  <w:style w:type="character" w:customStyle="1" w:styleId="139">
+  <w:style w:type="character" w:customStyle="1" w:styleId="140">
     <w:name w:val="Heading 2 Char"/>
     <w:basedOn w:val="11"/>
     <w:link w:val="3"/>
@@ -15126,7 +15620,7 @@
       </w14:textFill>
     </w:rPr>
   </w:style>
-  <w:style w:type="character" w:customStyle="1" w:styleId="140">
+  <w:style w:type="character" w:customStyle="1" w:styleId="141">
     <w:name w:val="Heading 3 Char"/>
     <w:basedOn w:val="11"/>
     <w:link w:val="4"/>
@@ -15143,10 +15637,10 @@
       </w14:textFill>
     </w:rPr>
   </w:style>
-  <w:style w:type="character" w:customStyle="1" w:styleId="141">
+  <w:style w:type="character" w:customStyle="1" w:styleId="142">
     <w:name w:val="Title Char"/>
     <w:basedOn w:val="11"/>
-    <w:link w:val="36"/>
+    <w:link w:val="37"/>
     <w:uiPriority w:val="10"/>
     <w:rPr>
       <w:rFonts w:asciiTheme="majorHAnsi" w:hAnsiTheme="majorHAnsi" w:eastAsiaTheme="majorEastAsia" w:cstheme="majorBidi"/>
@@ -15157,10 +15651,10 @@
       <w:szCs w:val="52"/>
     </w:rPr>
   </w:style>
-  <w:style w:type="character" w:customStyle="1" w:styleId="142">
+  <w:style w:type="character" w:customStyle="1" w:styleId="143">
     <w:name w:val="Subtitle Char"/>
     <w:basedOn w:val="11"/>
-    <w:link w:val="34"/>
+    <w:link w:val="35"/>
     <w:uiPriority w:val="11"/>
     <w:rPr>
       <w:rFonts w:asciiTheme="majorHAnsi" w:hAnsiTheme="majorHAnsi" w:eastAsiaTheme="majorEastAsia" w:cstheme="majorBidi"/>
@@ -15177,7 +15671,7 @@
       </w14:textFill>
     </w:rPr>
   </w:style>
-  <w:style w:type="paragraph" w:styleId="143">
+  <w:style w:type="paragraph" w:styleId="144">
     <w:name w:val="List Paragraph"/>
     <w:basedOn w:val="1"/>
     <w:qFormat/>
@@ -15187,19 +15681,19 @@
       <w:contextualSpacing/>
     </w:pPr>
   </w:style>
-  <w:style w:type="character" w:customStyle="1" w:styleId="144">
+  <w:style w:type="character" w:customStyle="1" w:styleId="145">
     <w:name w:val="Body Text Char"/>
     <w:basedOn w:val="11"/>
     <w:link w:val="13"/>
     <w:uiPriority w:val="99"/>
   </w:style>
-  <w:style w:type="character" w:customStyle="1" w:styleId="145">
+  <w:style w:type="character" w:customStyle="1" w:styleId="146">
     <w:name w:val="Body Text 2 Char"/>
     <w:basedOn w:val="11"/>
     <w:link w:val="14"/>
     <w:uiPriority w:val="99"/>
   </w:style>
-  <w:style w:type="character" w:customStyle="1" w:styleId="146">
+  <w:style w:type="character" w:customStyle="1" w:styleId="147">
     <w:name w:val="Body Text 3 Char"/>
     <w:basedOn w:val="11"/>
     <w:link w:val="15"/>
@@ -15209,7 +15703,7 @@
       <w:szCs w:val="16"/>
     </w:rPr>
   </w:style>
-  <w:style w:type="character" w:customStyle="1" w:styleId="147">
+  <w:style w:type="character" w:customStyle="1" w:styleId="148">
     <w:name w:val="Macro Text Char"/>
     <w:basedOn w:val="11"/>
     <w:link w:val="32"/>
@@ -15220,11 +15714,11 @@
       <w:szCs w:val="20"/>
     </w:rPr>
   </w:style>
-  <w:style w:type="paragraph" w:styleId="148">
+  <w:style w:type="paragraph" w:styleId="149">
     <w:name w:val="Quote"/>
     <w:basedOn w:val="1"/>
     <w:next w:val="1"/>
-    <w:link w:val="149"/>
+    <w:link w:val="150"/>
     <w:qFormat/>
     <w:uiPriority w:val="29"/>
     <w:rPr>
@@ -15238,10 +15732,10 @@
       </w14:textFill>
     </w:rPr>
   </w:style>
-  <w:style w:type="character" w:customStyle="1" w:styleId="149">
+  <w:style w:type="character" w:customStyle="1" w:styleId="150">
     <w:name w:val="Quote Char"/>
     <w:basedOn w:val="11"/>
-    <w:link w:val="148"/>
+    <w:link w:val="149"/>
     <w:uiPriority w:val="29"/>
     <w:rPr>
       <w:i/>
@@ -15254,7 +15748,7 @@
       </w14:textFill>
     </w:rPr>
   </w:style>
-  <w:style w:type="character" w:customStyle="1" w:styleId="150">
+  <w:style w:type="character" w:customStyle="1" w:styleId="151">
     <w:name w:val="Heading 4 Char"/>
     <w:basedOn w:val="11"/>
     <w:link w:val="5"/>
@@ -15274,7 +15768,7 @@
       </w14:textFill>
     </w:rPr>
   </w:style>
-  <w:style w:type="character" w:customStyle="1" w:styleId="151">
+  <w:style w:type="character" w:customStyle="1" w:styleId="152">
     <w:name w:val="Heading 5 Char"/>
     <w:basedOn w:val="11"/>
     <w:link w:val="6"/>
@@ -15285,7 +15779,7 @@
       <w:color w:val="254061" w:themeColor="accent1" w:themeShade="80"/>
     </w:rPr>
   </w:style>
-  <w:style w:type="character" w:customStyle="1" w:styleId="152">
+  <w:style w:type="character" w:customStyle="1" w:styleId="153">
     <w:name w:val="Heading 6 Char"/>
     <w:basedOn w:val="11"/>
     <w:link w:val="7"/>
@@ -15298,7 +15792,7 @@
       <w:color w:val="254061" w:themeColor="accent1" w:themeShade="80"/>
     </w:rPr>
   </w:style>
-  <w:style w:type="character" w:customStyle="1" w:styleId="153">
+  <w:style w:type="character" w:customStyle="1" w:styleId="154">
     <w:name w:val="Heading 7 Char"/>
     <w:basedOn w:val="11"/>
     <w:link w:val="8"/>
@@ -15319,7 +15813,7 @@
       </w14:textFill>
     </w:rPr>
   </w:style>
-  <w:style w:type="character" w:customStyle="1" w:styleId="154">
+  <w:style w:type="character" w:customStyle="1" w:styleId="155">
     <w:name w:val="Heading 8 Char"/>
     <w:basedOn w:val="11"/>
     <w:link w:val="9"/>
@@ -15337,7 +15831,7 @@
       </w14:textFill>
     </w:rPr>
   </w:style>
-  <w:style w:type="character" w:customStyle="1" w:styleId="155">
+  <w:style w:type="character" w:customStyle="1" w:styleId="156">
     <w:name w:val="Heading 9 Char"/>
     <w:basedOn w:val="11"/>
     <w:link w:val="10"/>
@@ -15360,11 +15854,11 @@
       </w14:textFill>
     </w:rPr>
   </w:style>
-  <w:style w:type="paragraph" w:styleId="156">
+  <w:style w:type="paragraph" w:styleId="157">
     <w:name w:val="Intense Quote"/>
     <w:basedOn w:val="1"/>
     <w:next w:val="1"/>
-    <w:link w:val="157"/>
+    <w:link w:val="158"/>
     <w:qFormat/>
     <w:uiPriority w:val="30"/>
     <w:pPr>
@@ -15387,10 +15881,11 @@
       </w14:textFill>
     </w:rPr>
   </w:style>
-  <w:style w:type="character" w:customStyle="1" w:styleId="157">
+  <w:style w:type="character" w:customStyle="1" w:styleId="158">
     <w:name w:val="Intense Quote Char"/>
     <w:basedOn w:val="11"/>
-    <w:link w:val="156"/>
+    <w:link w:val="157"/>
+    <w:qFormat/>
     <w:uiPriority w:val="30"/>
     <w:rPr>
       <w:b/>
@@ -15405,7 +15900,7 @@
       </w14:textFill>
     </w:rPr>
   </w:style>
-  <w:style w:type="character" w:customStyle="1" w:styleId="158">
+  <w:style w:type="character" w:customStyle="1" w:styleId="159">
     <w:name w:val="Subtle Emphasis"/>
     <w:basedOn w:val="11"/>
     <w:qFormat/>
@@ -15424,7 +15919,7 @@
       </w14:textFill>
     </w:rPr>
   </w:style>
-  <w:style w:type="character" w:customStyle="1" w:styleId="159">
+  <w:style w:type="character" w:customStyle="1" w:styleId="160">
     <w:name w:val="Intense Emphasis"/>
     <w:basedOn w:val="11"/>
     <w:qFormat/>
@@ -15442,7 +15937,7 @@
       </w14:textFill>
     </w:rPr>
   </w:style>
-  <w:style w:type="character" w:customStyle="1" w:styleId="160">
+  <w:style w:type="character" w:customStyle="1" w:styleId="161">
     <w:name w:val="Subtle Reference"/>
     <w:basedOn w:val="11"/>
     <w:qFormat/>
@@ -15458,7 +15953,7 @@
       </w14:textFill>
     </w:rPr>
   </w:style>
-  <w:style w:type="character" w:customStyle="1" w:styleId="161">
+  <w:style w:type="character" w:customStyle="1" w:styleId="162">
     <w:name w:val="Intense Reference"/>
     <w:basedOn w:val="11"/>
     <w:qFormat/>
@@ -15477,7 +15972,7 @@
       </w14:textFill>
     </w:rPr>
   </w:style>
-  <w:style w:type="character" w:customStyle="1" w:styleId="162">
+  <w:style w:type="character" w:customStyle="1" w:styleId="163">
     <w:name w:val="Book Title"/>
     <w:basedOn w:val="11"/>
     <w:qFormat/>
@@ -15489,7 +15984,7 @@
       <w:spacing w:val="5"/>
     </w:rPr>
   </w:style>
-  <w:style w:type="paragraph" w:customStyle="1" w:styleId="163">
+  <w:style w:type="paragraph" w:customStyle="1" w:styleId="164">
     <w:name w:val="TOC Heading"/>
     <w:basedOn w:val="2"/>
     <w:next w:val="1"/>

</xml_diff>

<commit_message>
Auto-fill & KeeperFill Intelligence scenarios added
</commit_message>
<xml_diff>
--- a/Test_Scenarios/Keeper_Test_Scenario.docx
+++ b/Test_Scenarios/Keeper_Test_Scenario.docx
@@ -468,6 +468,461 @@
           <w:szCs w:val="32"/>
         </w:rPr>
       </w:pPr>
+      <w:r>
+        <w:rPr>
+          <w:sz w:val="32"/>
+          <w:szCs w:val="32"/>
+        </w:rPr>
+        <w:t>TS_13: TOTP/OTP validation.</w:t>
+      </w:r>
+    </w:p>
+    <w:p>
+      <w:pPr>
+        <w:pStyle w:val="23"/>
+        <w:rPr>
+          <w:sz w:val="32"/>
+          <w:szCs w:val="32"/>
+        </w:rPr>
+      </w:pPr>
+      <w:r>
+        <w:rPr>
+          <w:sz w:val="32"/>
+          <w:szCs w:val="32"/>
+        </w:rPr>
+        <w:t>TS_14: OTP expired or reused validation.</w:t>
+      </w:r>
+    </w:p>
+    <w:p>
+      <w:pPr>
+        <w:pStyle w:val="23"/>
+        <w:rPr>
+          <w:sz w:val="32"/>
+          <w:szCs w:val="32"/>
+        </w:rPr>
+      </w:pPr>
+      <w:r>
+        <w:rPr>
+          <w:sz w:val="32"/>
+          <w:szCs w:val="32"/>
+        </w:rPr>
+        <w:t>TS_15: Backup codes usage.</w:t>
+      </w:r>
+    </w:p>
+    <w:p>
+      <w:pPr>
+        <w:pStyle w:val="23"/>
+        <w:rPr>
+          <w:sz w:val="32"/>
+          <w:szCs w:val="32"/>
+        </w:rPr>
+      </w:pPr>
+      <w:r>
+        <w:rPr>
+          <w:sz w:val="32"/>
+          <w:szCs w:val="32"/>
+        </w:rPr>
+        <w:t>TS_16: Biometric login via extension.</w:t>
+      </w:r>
+    </w:p>
+    <w:p>
+      <w:pPr>
+        <w:pStyle w:val="23"/>
+        <w:rPr>
+          <w:sz w:val="32"/>
+          <w:szCs w:val="32"/>
+        </w:rPr>
+      </w:pPr>
+      <w:r>
+        <w:rPr>
+          <w:sz w:val="32"/>
+          <w:szCs w:val="32"/>
+        </w:rPr>
+        <w:t>TS_17: Fallback to Master Password.</w:t>
+      </w:r>
+    </w:p>
+    <w:p>
+      <w:pPr>
+        <w:pStyle w:val="23"/>
+        <w:rPr>
+          <w:sz w:val="32"/>
+          <w:szCs w:val="32"/>
+        </w:rPr>
+      </w:pPr>
+      <w:r>
+        <w:rPr>
+          <w:sz w:val="32"/>
+          <w:szCs w:val="32"/>
+        </w:rPr>
+        <w:t>TS_18: Keeper DNA approval flow.</w:t>
+      </w:r>
+    </w:p>
+    <w:p>
+      <w:pPr>
+        <w:pStyle w:val="23"/>
+        <w:rPr>
+          <w:sz w:val="32"/>
+          <w:szCs w:val="32"/>
+        </w:rPr>
+      </w:pPr>
+      <w:r>
+        <w:rPr>
+          <w:sz w:val="32"/>
+          <w:szCs w:val="32"/>
+        </w:rPr>
+        <w:t>TS_19: Hardware security key integration.</w:t>
+      </w:r>
+    </w:p>
+    <w:p>
+      <w:pPr>
+        <w:pStyle w:val="23"/>
+        <w:rPr>
+          <w:sz w:val="32"/>
+          <w:szCs w:val="32"/>
+        </w:rPr>
+      </w:pPr>
+      <w:r>
+        <w:rPr>
+          <w:sz w:val="32"/>
+          <w:szCs w:val="32"/>
+        </w:rPr>
+        <w:t>TS_20: Recovery flow with Zero-Knowledge.</w:t>
+      </w:r>
+    </w:p>
+    <w:p>
+      <w:pPr>
+        <w:pStyle w:val="3"/>
+        <w:rPr>
+          <w:sz w:val="32"/>
+          <w:szCs w:val="32"/>
+        </w:rPr>
+      </w:pPr>
+      <w:r>
+        <w:rPr>
+          <w:sz w:val="32"/>
+          <w:szCs w:val="32"/>
+        </w:rPr>
+        <w:t>3. Zero-Knowledge Architecture &amp; Encryption</w:t>
+      </w:r>
+    </w:p>
+    <w:p>
+      <w:pPr>
+        <w:pStyle w:val="23"/>
+        <w:rPr>
+          <w:sz w:val="32"/>
+          <w:szCs w:val="32"/>
+        </w:rPr>
+      </w:pPr>
+      <w:r>
+        <w:rPr>
+          <w:sz w:val="32"/>
+          <w:szCs w:val="32"/>
+        </w:rPr>
+        <w:t>TS_21: Network analysis for ciphertext-only transfer.</w:t>
+      </w:r>
+    </w:p>
+    <w:p>
+      <w:pPr>
+        <w:pStyle w:val="23"/>
+        <w:rPr>
+          <w:sz w:val="32"/>
+          <w:szCs w:val="32"/>
+        </w:rPr>
+      </w:pPr>
+      <w:r>
+        <w:rPr>
+          <w:sz w:val="32"/>
+          <w:szCs w:val="32"/>
+        </w:rPr>
+        <w:t>TS_22: Local storage inspection for plaintext.</w:t>
+      </w:r>
+    </w:p>
+    <w:p>
+      <w:pPr>
+        <w:pStyle w:val="23"/>
+        <w:rPr>
+          <w:sz w:val="32"/>
+          <w:szCs w:val="32"/>
+        </w:rPr>
+      </w:pPr>
+      <w:r>
+        <w:rPr>
+          <w:sz w:val="32"/>
+          <w:szCs w:val="32"/>
+        </w:rPr>
+        <w:t>TS_23: Vault re-encryption after master password change.</w:t>
+      </w:r>
+    </w:p>
+    <w:p>
+      <w:pPr>
+        <w:pStyle w:val="23"/>
+        <w:rPr>
+          <w:sz w:val="32"/>
+          <w:szCs w:val="32"/>
+        </w:rPr>
+      </w:pPr>
+      <w:r>
+        <w:rPr>
+          <w:sz w:val="32"/>
+          <w:szCs w:val="32"/>
+        </w:rPr>
+        <w:t>TS_24: Memory dump wipe verification.</w:t>
+      </w:r>
+    </w:p>
+    <w:p>
+      <w:pPr>
+        <w:pStyle w:val="23"/>
+        <w:rPr>
+          <w:sz w:val="32"/>
+          <w:szCs w:val="32"/>
+        </w:rPr>
+      </w:pPr>
+      <w:r>
+        <w:rPr>
+          <w:sz w:val="32"/>
+          <w:szCs w:val="32"/>
+        </w:rPr>
+        <w:t>TS_25: SSL pinning MITM prevention.</w:t>
+      </w:r>
+    </w:p>
+    <w:p>
+      <w:pPr>
+        <w:pStyle w:val="23"/>
+        <w:rPr>
+          <w:sz w:val="32"/>
+          <w:szCs w:val="32"/>
+        </w:rPr>
+      </w:pPr>
+      <w:r>
+        <w:rPr>
+          <w:sz w:val="32"/>
+          <w:szCs w:val="32"/>
+        </w:rPr>
+        <w:t>TS_26: PBKDF2 iteration stress test.</w:t>
+      </w:r>
+    </w:p>
+    <w:p>
+      <w:pPr>
+        <w:pStyle w:val="3"/>
+        <w:rPr>
+          <w:sz w:val="32"/>
+          <w:szCs w:val="32"/>
+        </w:rPr>
+      </w:pPr>
+      <w:r>
+        <w:rPr>
+          <w:sz w:val="32"/>
+          <w:szCs w:val="32"/>
+        </w:rPr>
+        <w:t>4. Vault Management &amp; CRUD</w:t>
+      </w:r>
+    </w:p>
+    <w:p>
+      <w:pPr>
+        <w:pStyle w:val="23"/>
+        <w:rPr>
+          <w:sz w:val="32"/>
+          <w:szCs w:val="32"/>
+        </w:rPr>
+      </w:pPr>
+      <w:r>
+        <w:rPr>
+          <w:sz w:val="32"/>
+          <w:szCs w:val="32"/>
+        </w:rPr>
+        <w:t>TS_27: Same username different domain records.</w:t>
+      </w:r>
+    </w:p>
+    <w:p>
+      <w:pPr>
+        <w:pStyle w:val="23"/>
+        <w:rPr>
+          <w:sz w:val="32"/>
+          <w:szCs w:val="32"/>
+        </w:rPr>
+      </w:pPr>
+      <w:r>
+        <w:rPr>
+          <w:sz w:val="32"/>
+          <w:szCs w:val="32"/>
+        </w:rPr>
+        <w:t>TS_28: Edit record sync across devices.</w:t>
+      </w:r>
+    </w:p>
+    <w:p>
+      <w:pPr>
+        <w:pStyle w:val="23"/>
+        <w:rPr>
+          <w:sz w:val="32"/>
+          <w:szCs w:val="32"/>
+        </w:rPr>
+      </w:pPr>
+      <w:r>
+        <w:rPr>
+          <w:sz w:val="32"/>
+          <w:szCs w:val="32"/>
+        </w:rPr>
+        <w:t>TS_29: Bulk import 10,000+ records.</w:t>
+      </w:r>
+    </w:p>
+    <w:p>
+      <w:pPr>
+        <w:pStyle w:val="23"/>
+        <w:rPr>
+          <w:sz w:val="32"/>
+          <w:szCs w:val="32"/>
+        </w:rPr>
+      </w:pPr>
+      <w:r>
+        <w:rPr>
+          <w:sz w:val="32"/>
+          <w:szCs w:val="32"/>
+        </w:rPr>
+        <w:t>TS_30: Import from other password managers.</w:t>
+      </w:r>
+    </w:p>
+    <w:p>
+      <w:pPr>
+        <w:pStyle w:val="23"/>
+        <w:rPr>
+          <w:sz w:val="32"/>
+          <w:szCs w:val="32"/>
+        </w:rPr>
+      </w:pPr>
+      <w:r>
+        <w:rPr>
+          <w:sz w:val="32"/>
+          <w:szCs w:val="32"/>
+        </w:rPr>
+        <w:t>TS_31: Export vault accuracy validation.</w:t>
+      </w:r>
+    </w:p>
+    <w:p>
+      <w:pPr>
+        <w:pStyle w:val="23"/>
+        <w:rPr>
+          <w:sz w:val="32"/>
+          <w:szCs w:val="32"/>
+        </w:rPr>
+      </w:pPr>
+      <w:r>
+        <w:rPr>
+          <w:sz w:val="32"/>
+          <w:szCs w:val="32"/>
+        </w:rPr>
+        <w:t>TS_32: Search by multiple attributes.</w:t>
+      </w:r>
+    </w:p>
+    <w:p>
+      <w:pPr>
+        <w:pStyle w:val="23"/>
+        <w:rPr>
+          <w:sz w:val="32"/>
+          <w:szCs w:val="32"/>
+        </w:rPr>
+      </w:pPr>
+      <w:r>
+        <w:rPr>
+          <w:sz w:val="32"/>
+          <w:szCs w:val="32"/>
+        </w:rPr>
+        <w:t>TS_33: Sorting records.</w:t>
+      </w:r>
+    </w:p>
+    <w:p>
+      <w:pPr>
+        <w:pStyle w:val="23"/>
+        <w:rPr>
+          <w:sz w:val="32"/>
+          <w:szCs w:val="32"/>
+        </w:rPr>
+      </w:pPr>
+      <w:r>
+        <w:rPr>
+          <w:sz w:val="32"/>
+          <w:szCs w:val="32"/>
+        </w:rPr>
+        <w:t>TS_34: Nested folder operations.</w:t>
+      </w:r>
+    </w:p>
+    <w:p>
+      <w:pPr>
+        <w:pStyle w:val="23"/>
+        <w:rPr>
+          <w:sz w:val="32"/>
+          <w:szCs w:val="32"/>
+        </w:rPr>
+      </w:pPr>
+      <w:r>
+        <w:rPr>
+          <w:sz w:val="32"/>
+          <w:szCs w:val="32"/>
+        </w:rPr>
+        <w:t>TS_35: Drag-and-drop movement.</w:t>
+      </w:r>
+    </w:p>
+    <w:p>
+      <w:pPr>
+        <w:pStyle w:val="23"/>
+        <w:rPr>
+          <w:sz w:val="32"/>
+          <w:szCs w:val="32"/>
+        </w:rPr>
+      </w:pPr>
+      <w:r>
+        <w:rPr>
+          <w:sz w:val="32"/>
+          <w:szCs w:val="32"/>
+        </w:rPr>
+        <w:t>TS_36: Record version history restore.</w:t>
+      </w:r>
+    </w:p>
+    <w:p>
+      <w:pPr>
+        <w:pStyle w:val="23"/>
+        <w:rPr>
+          <w:sz w:val="32"/>
+          <w:szCs w:val="32"/>
+        </w:rPr>
+      </w:pPr>
+      <w:r>
+        <w:rPr>
+          <w:sz w:val="32"/>
+          <w:szCs w:val="32"/>
+        </w:rPr>
+        <w:t>TS_37: Empty vault UI.</w:t>
+      </w:r>
+    </w:p>
+    <w:p>
+      <w:pPr>
+        <w:pStyle w:val="23"/>
+        <w:rPr>
+          <w:sz w:val="32"/>
+          <w:szCs w:val="32"/>
+        </w:rPr>
+      </w:pPr>
+      <w:r>
+        <w:rPr>
+          <w:sz w:val="32"/>
+          <w:szCs w:val="32"/>
+        </w:rPr>
+        <w:t>TS_38: Custom fields validation.</w:t>
+      </w:r>
+    </w:p>
+    <w:p>
+      <w:pPr>
+        <w:pStyle w:val="3"/>
+        <w:rPr>
+          <w:sz w:val="32"/>
+          <w:szCs w:val="32"/>
+        </w:rPr>
+      </w:pPr>
+      <w:r>
+        <w:rPr>
+          <w:sz w:val="32"/>
+          <w:szCs w:val="32"/>
+        </w:rPr>
+        <w:t>5. Auto-fill &amp; KeeperFill</w:t>
+      </w:r>
       <w:bookmarkStart w:id="0" w:name="_GoBack"/>
       <w:bookmarkEnd w:id="0"/>
       <w:r>
@@ -475,455 +930,7 @@
           <w:sz w:val="32"/>
           <w:szCs w:val="32"/>
         </w:rPr>
-        <w:t>TS_13: TOTP/OTP validation.</w:t>
-      </w:r>
-    </w:p>
-    <w:p>
-      <w:pPr>
-        <w:pStyle w:val="23"/>
-        <w:rPr>
-          <w:sz w:val="32"/>
-          <w:szCs w:val="32"/>
-        </w:rPr>
-      </w:pPr>
-      <w:r>
-        <w:rPr>
-          <w:sz w:val="32"/>
-          <w:szCs w:val="32"/>
-        </w:rPr>
-        <w:t>TS_14: OTP expired or reused validation.</w:t>
-      </w:r>
-    </w:p>
-    <w:p>
-      <w:pPr>
-        <w:pStyle w:val="23"/>
-        <w:rPr>
-          <w:sz w:val="32"/>
-          <w:szCs w:val="32"/>
-        </w:rPr>
-      </w:pPr>
-      <w:r>
-        <w:rPr>
-          <w:sz w:val="32"/>
-          <w:szCs w:val="32"/>
-        </w:rPr>
-        <w:t>TS_15: Backup codes usage.</w:t>
-      </w:r>
-    </w:p>
-    <w:p>
-      <w:pPr>
-        <w:pStyle w:val="23"/>
-        <w:rPr>
-          <w:sz w:val="32"/>
-          <w:szCs w:val="32"/>
-        </w:rPr>
-      </w:pPr>
-      <w:r>
-        <w:rPr>
-          <w:sz w:val="32"/>
-          <w:szCs w:val="32"/>
-        </w:rPr>
-        <w:t>TS_16: Biometric login via extension.</w:t>
-      </w:r>
-    </w:p>
-    <w:p>
-      <w:pPr>
-        <w:pStyle w:val="23"/>
-        <w:rPr>
-          <w:sz w:val="32"/>
-          <w:szCs w:val="32"/>
-        </w:rPr>
-      </w:pPr>
-      <w:r>
-        <w:rPr>
-          <w:sz w:val="32"/>
-          <w:szCs w:val="32"/>
-        </w:rPr>
-        <w:t>TS_17: Fallback to Master Password.</w:t>
-      </w:r>
-    </w:p>
-    <w:p>
-      <w:pPr>
-        <w:pStyle w:val="23"/>
-        <w:rPr>
-          <w:sz w:val="32"/>
-          <w:szCs w:val="32"/>
-        </w:rPr>
-      </w:pPr>
-      <w:r>
-        <w:rPr>
-          <w:sz w:val="32"/>
-          <w:szCs w:val="32"/>
-        </w:rPr>
-        <w:t>TS_18: Keeper DNA approval flow.</w:t>
-      </w:r>
-    </w:p>
-    <w:p>
-      <w:pPr>
-        <w:pStyle w:val="23"/>
-        <w:rPr>
-          <w:sz w:val="32"/>
-          <w:szCs w:val="32"/>
-        </w:rPr>
-      </w:pPr>
-      <w:r>
-        <w:rPr>
-          <w:sz w:val="32"/>
-          <w:szCs w:val="32"/>
-        </w:rPr>
-        <w:t>TS_19: Hardware security key integration.</w:t>
-      </w:r>
-    </w:p>
-    <w:p>
-      <w:pPr>
-        <w:pStyle w:val="23"/>
-        <w:rPr>
-          <w:sz w:val="32"/>
-          <w:szCs w:val="32"/>
-        </w:rPr>
-      </w:pPr>
-      <w:r>
-        <w:rPr>
-          <w:sz w:val="32"/>
-          <w:szCs w:val="32"/>
-        </w:rPr>
-        <w:t>TS_20: Recovery flow with Zero-Knowledge.</w:t>
-      </w:r>
-    </w:p>
-    <w:p>
-      <w:pPr>
-        <w:pStyle w:val="3"/>
-        <w:rPr>
-          <w:sz w:val="32"/>
-          <w:szCs w:val="32"/>
-        </w:rPr>
-      </w:pPr>
-      <w:r>
-        <w:rPr>
-          <w:sz w:val="32"/>
-          <w:szCs w:val="32"/>
-        </w:rPr>
-        <w:t>3. Zero-Knowledge Architecture &amp; Encryption</w:t>
-      </w:r>
-    </w:p>
-    <w:p>
-      <w:pPr>
-        <w:pStyle w:val="23"/>
-        <w:rPr>
-          <w:sz w:val="32"/>
-          <w:szCs w:val="32"/>
-        </w:rPr>
-      </w:pPr>
-      <w:r>
-        <w:rPr>
-          <w:sz w:val="32"/>
-          <w:szCs w:val="32"/>
-        </w:rPr>
-        <w:t>TS_21: Network analysis for ciphertext-only transfer.</w:t>
-      </w:r>
-    </w:p>
-    <w:p>
-      <w:pPr>
-        <w:pStyle w:val="23"/>
-        <w:rPr>
-          <w:sz w:val="32"/>
-          <w:szCs w:val="32"/>
-        </w:rPr>
-      </w:pPr>
-      <w:r>
-        <w:rPr>
-          <w:sz w:val="32"/>
-          <w:szCs w:val="32"/>
-        </w:rPr>
-        <w:t>TS_22: Local storage inspection for plaintext.</w:t>
-      </w:r>
-    </w:p>
-    <w:p>
-      <w:pPr>
-        <w:pStyle w:val="23"/>
-        <w:rPr>
-          <w:sz w:val="32"/>
-          <w:szCs w:val="32"/>
-        </w:rPr>
-      </w:pPr>
-      <w:r>
-        <w:rPr>
-          <w:sz w:val="32"/>
-          <w:szCs w:val="32"/>
-        </w:rPr>
-        <w:t>TS_23: Vault re-encryption after master password change.</w:t>
-      </w:r>
-    </w:p>
-    <w:p>
-      <w:pPr>
-        <w:pStyle w:val="23"/>
-        <w:rPr>
-          <w:sz w:val="32"/>
-          <w:szCs w:val="32"/>
-        </w:rPr>
-      </w:pPr>
-      <w:r>
-        <w:rPr>
-          <w:sz w:val="32"/>
-          <w:szCs w:val="32"/>
-        </w:rPr>
-        <w:t>TS_24: Memory dump wipe verification.</w:t>
-      </w:r>
-    </w:p>
-    <w:p>
-      <w:pPr>
-        <w:pStyle w:val="23"/>
-        <w:rPr>
-          <w:sz w:val="32"/>
-          <w:szCs w:val="32"/>
-        </w:rPr>
-      </w:pPr>
-      <w:r>
-        <w:rPr>
-          <w:sz w:val="32"/>
-          <w:szCs w:val="32"/>
-        </w:rPr>
-        <w:t>TS_25: SSL pinning MITM prevention.</w:t>
-      </w:r>
-    </w:p>
-    <w:p>
-      <w:pPr>
-        <w:pStyle w:val="23"/>
-        <w:rPr>
-          <w:sz w:val="32"/>
-          <w:szCs w:val="32"/>
-        </w:rPr>
-      </w:pPr>
-      <w:r>
-        <w:rPr>
-          <w:sz w:val="32"/>
-          <w:szCs w:val="32"/>
-        </w:rPr>
-        <w:t>TS_26: PBKDF2 iteration stress test.</w:t>
-      </w:r>
-    </w:p>
-    <w:p>
-      <w:pPr>
-        <w:pStyle w:val="3"/>
-        <w:rPr>
-          <w:sz w:val="32"/>
-          <w:szCs w:val="32"/>
-        </w:rPr>
-      </w:pPr>
-      <w:r>
-        <w:rPr>
-          <w:sz w:val="32"/>
-          <w:szCs w:val="32"/>
-        </w:rPr>
-        <w:t>4. Vault Management &amp; CRUD</w:t>
-      </w:r>
-    </w:p>
-    <w:p>
-      <w:pPr>
-        <w:pStyle w:val="23"/>
-        <w:rPr>
-          <w:sz w:val="32"/>
-          <w:szCs w:val="32"/>
-        </w:rPr>
-      </w:pPr>
-      <w:r>
-        <w:rPr>
-          <w:sz w:val="32"/>
-          <w:szCs w:val="32"/>
-        </w:rPr>
-        <w:t>TS_27: Same username different domain records.</w:t>
-      </w:r>
-    </w:p>
-    <w:p>
-      <w:pPr>
-        <w:pStyle w:val="23"/>
-        <w:rPr>
-          <w:sz w:val="32"/>
-          <w:szCs w:val="32"/>
-        </w:rPr>
-      </w:pPr>
-      <w:r>
-        <w:rPr>
-          <w:sz w:val="32"/>
-          <w:szCs w:val="32"/>
-        </w:rPr>
-        <w:t>TS_28: Edit record sync across devices.</w:t>
-      </w:r>
-    </w:p>
-    <w:p>
-      <w:pPr>
-        <w:pStyle w:val="23"/>
-        <w:rPr>
-          <w:sz w:val="32"/>
-          <w:szCs w:val="32"/>
-        </w:rPr>
-      </w:pPr>
-      <w:r>
-        <w:rPr>
-          <w:sz w:val="32"/>
-          <w:szCs w:val="32"/>
-        </w:rPr>
-        <w:t>TS_29: Bulk import 10,000+ records.</w:t>
-      </w:r>
-    </w:p>
-    <w:p>
-      <w:pPr>
-        <w:pStyle w:val="23"/>
-        <w:rPr>
-          <w:sz w:val="32"/>
-          <w:szCs w:val="32"/>
-        </w:rPr>
-      </w:pPr>
-      <w:r>
-        <w:rPr>
-          <w:sz w:val="32"/>
-          <w:szCs w:val="32"/>
-        </w:rPr>
-        <w:t>TS_30: Import from other password managers.</w:t>
-      </w:r>
-    </w:p>
-    <w:p>
-      <w:pPr>
-        <w:pStyle w:val="23"/>
-        <w:rPr>
-          <w:sz w:val="32"/>
-          <w:szCs w:val="32"/>
-        </w:rPr>
-      </w:pPr>
-      <w:r>
-        <w:rPr>
-          <w:sz w:val="32"/>
-          <w:szCs w:val="32"/>
-        </w:rPr>
-        <w:t>TS_31: Export vault accuracy validation.</w:t>
-      </w:r>
-    </w:p>
-    <w:p>
-      <w:pPr>
-        <w:pStyle w:val="23"/>
-        <w:rPr>
-          <w:sz w:val="32"/>
-          <w:szCs w:val="32"/>
-        </w:rPr>
-      </w:pPr>
-      <w:r>
-        <w:rPr>
-          <w:sz w:val="32"/>
-          <w:szCs w:val="32"/>
-        </w:rPr>
-        <w:t>TS_32: Search by multiple attributes.</w:t>
-      </w:r>
-    </w:p>
-    <w:p>
-      <w:pPr>
-        <w:pStyle w:val="23"/>
-        <w:rPr>
-          <w:sz w:val="32"/>
-          <w:szCs w:val="32"/>
-        </w:rPr>
-      </w:pPr>
-      <w:r>
-        <w:rPr>
-          <w:sz w:val="32"/>
-          <w:szCs w:val="32"/>
-        </w:rPr>
-        <w:t>TS_33: Sorting records.</w:t>
-      </w:r>
-    </w:p>
-    <w:p>
-      <w:pPr>
-        <w:pStyle w:val="23"/>
-        <w:rPr>
-          <w:sz w:val="32"/>
-          <w:szCs w:val="32"/>
-        </w:rPr>
-      </w:pPr>
-      <w:r>
-        <w:rPr>
-          <w:sz w:val="32"/>
-          <w:szCs w:val="32"/>
-        </w:rPr>
-        <w:t>TS_34: Nested folder operations.</w:t>
-      </w:r>
-    </w:p>
-    <w:p>
-      <w:pPr>
-        <w:pStyle w:val="23"/>
-        <w:rPr>
-          <w:sz w:val="32"/>
-          <w:szCs w:val="32"/>
-        </w:rPr>
-      </w:pPr>
-      <w:r>
-        <w:rPr>
-          <w:sz w:val="32"/>
-          <w:szCs w:val="32"/>
-        </w:rPr>
-        <w:t>TS_35: Drag-and-drop movement.</w:t>
-      </w:r>
-    </w:p>
-    <w:p>
-      <w:pPr>
-        <w:pStyle w:val="23"/>
-        <w:rPr>
-          <w:sz w:val="32"/>
-          <w:szCs w:val="32"/>
-        </w:rPr>
-      </w:pPr>
-      <w:r>
-        <w:rPr>
-          <w:sz w:val="32"/>
-          <w:szCs w:val="32"/>
-        </w:rPr>
-        <w:t>TS_36: Record version history restore.</w:t>
-      </w:r>
-    </w:p>
-    <w:p>
-      <w:pPr>
-        <w:pStyle w:val="23"/>
-        <w:rPr>
-          <w:sz w:val="32"/>
-          <w:szCs w:val="32"/>
-        </w:rPr>
-      </w:pPr>
-      <w:r>
-        <w:rPr>
-          <w:sz w:val="32"/>
-          <w:szCs w:val="32"/>
-        </w:rPr>
-        <w:t>TS_37: Empty vault UI.</w:t>
-      </w:r>
-    </w:p>
-    <w:p>
-      <w:pPr>
-        <w:pStyle w:val="23"/>
-        <w:rPr>
-          <w:sz w:val="32"/>
-          <w:szCs w:val="32"/>
-        </w:rPr>
-      </w:pPr>
-      <w:r>
-        <w:rPr>
-          <w:sz w:val="32"/>
-          <w:szCs w:val="32"/>
-        </w:rPr>
-        <w:t>TS_38: Custom fields validation.</w:t>
-      </w:r>
-    </w:p>
-    <w:p>
-      <w:pPr>
-        <w:pStyle w:val="3"/>
-        <w:rPr>
-          <w:sz w:val="32"/>
-          <w:szCs w:val="32"/>
-        </w:rPr>
-      </w:pPr>
-      <w:r>
-        <w:rPr>
-          <w:sz w:val="32"/>
-          <w:szCs w:val="32"/>
-        </w:rPr>
-        <w:t>5. Auto-fill &amp; KeeperFill® Intelligence</w:t>
+        <w:t xml:space="preserve"> Intelligence</w:t>
       </w:r>
     </w:p>
     <w:p>
@@ -2594,6 +2601,7 @@
       <w:pPr>
         <w:pStyle w:val="23"/>
         <w:numPr>
+          <w:ilvl w:val="0"/>
           <w:numId w:val="0"/>
         </w:numPr>
         <w:spacing w:after="200" w:line="276" w:lineRule="auto"/>
@@ -2608,6 +2616,7 @@
       <w:pPr>
         <w:pStyle w:val="23"/>
         <w:numPr>
+          <w:ilvl w:val="0"/>
           <w:numId w:val="0"/>
         </w:numPr>
         <w:spacing w:after="200" w:line="276" w:lineRule="auto"/>
@@ -2656,6 +2665,7 @@
       <w:pPr>
         <w:pStyle w:val="23"/>
         <w:numPr>
+          <w:ilvl w:val="0"/>
           <w:numId w:val="0"/>
         </w:numPr>
         <w:ind w:leftChars="0"/>
@@ -2904,6 +2914,7 @@
       <w:pPr>
         <w:pStyle w:val="23"/>
         <w:numPr>
+          <w:ilvl w:val="0"/>
           <w:numId w:val="0"/>
         </w:numPr>
         <w:ind w:leftChars="0"/>
@@ -3015,6 +3026,7 @@
       <w:pPr>
         <w:pStyle w:val="23"/>
         <w:numPr>
+          <w:ilvl w:val="0"/>
           <w:numId w:val="0"/>
         </w:numPr>
         <w:ind w:leftChars="0"/>
@@ -3517,7 +3529,7 @@
     <w:lsdException w:unhideWhenUsed="0" w:uiPriority="69" w:semiHidden="0" w:name="Medium Grid 3 Accent 6"/>
     <w:lsdException w:unhideWhenUsed="0" w:uiPriority="70" w:semiHidden="0" w:name="Dark List Accent 6"/>
     <w:lsdException w:unhideWhenUsed="0" w:uiPriority="71" w:semiHidden="0" w:name="Colorful Shading Accent 6"/>
-    <w:lsdException w:unhideWhenUsed="0" w:uiPriority="72" w:semiHidden="0" w:name="Colorful List Accent 6"/>
+    <w:lsdException w:qFormat="1" w:unhideWhenUsed="0" w:uiPriority="72" w:semiHidden="0" w:name="Colorful List Accent 6"/>
     <w:lsdException w:unhideWhenUsed="0" w:uiPriority="73" w:semiHidden="0" w:name="Colorful Grid Accent 6"/>
   </w:latentStyles>
   <w:style w:type="paragraph" w:default="1" w:styleId="1">
@@ -4068,6 +4080,7 @@
       <w:jc w:val="left"/>
     </w:pPr>
     <w:rPr>
+      <w:rFonts w:ascii="Times New Roman" w:hAnsi="Times New Roman" w:eastAsia="SimSun" w:cs="Times New Roman"/>
       <w:kern w:val="0"/>
       <w:sz w:val="24"/>
       <w:szCs w:val="24"/>
@@ -14799,6 +14812,7 @@
   <w:style w:type="table" w:styleId="128">
     <w:name w:val="Colorful List Accent 6"/>
     <w:basedOn w:val="12"/>
+    <w:qFormat/>
     <w:uiPriority w:val="72"/>
     <w:pPr>
       <w:spacing w:after="0" w:line="240" w:lineRule="auto"/>

</xml_diff>